<commit_message>
Versão enviada ao professor
</commit_message>
<xml_diff>
--- a/Relatório.docx
+++ b/Relatório.docx
@@ -31,6 +31,7 @@
     <w:p>
       <w:pPr>
         <w:spacing w:line="276" w:lineRule="auto"/>
+        <w:ind w:firstLine="708"/>
         <w:jc w:val="center"/>
       </w:pPr>
       <w:r>
@@ -38,7 +39,7 @@
           <w:rFonts w:eastAsia="Arial" w:cs="Arial"/>
           <w:b/>
         </w:rPr>
-        <w:t>BANCO DE DADOS</w:t>
+        <w:t>PROCESSAMENTO PARALELO E DISTRIBUÍDO</w:t>
       </w:r>
     </w:p>
     <w:p>
@@ -206,12 +207,14 @@
       <w:r>
         <w:t>A arquitetura mestre/escravo foi implementado na linguagem JAVA e foram feitos vários testes, com tamanhos de vetores variando de 1 até 1000000, em um sistema “</w:t>
       </w:r>
+      <w:proofErr w:type="spellStart"/>
       <w:r>
         <w:t>di</w:t>
       </w:r>
       <w:r>
         <w:t>stributível</w:t>
       </w:r>
+      <w:proofErr w:type="spellEnd"/>
       <w:r>
         <w:t xml:space="preserve">” (um sistema pronto para ser executado de forma distribuída, mas que ainda é processado todo na mesma máquina), um sistema </w:t>
       </w:r>
@@ -322,12 +325,14 @@
       <w:r>
         <w:t xml:space="preserve"> utilizando o método de ordenação </w:t>
       </w:r>
+      <w:proofErr w:type="spellStart"/>
       <w:r>
         <w:rPr>
           <w:i/>
         </w:rPr>
         <w:t>MergeSort</w:t>
       </w:r>
+      <w:proofErr w:type="spellEnd"/>
       <w:r>
         <w:t xml:space="preserve"> que tem tempo de execução médio aproximado de </w:t>
       </w:r>
@@ -335,7 +340,21 @@
         <w:rPr>
           <w:i/>
         </w:rPr>
-        <w:t>n*lg(n).</w:t>
+        <w:t>n*</w:t>
+      </w:r>
+      <w:proofErr w:type="spellStart"/>
+      <w:r>
+        <w:rPr>
+          <w:i/>
+        </w:rPr>
+        <w:t>lg</w:t>
+      </w:r>
+      <w:proofErr w:type="spellEnd"/>
+      <w:r>
+        <w:rPr>
+          <w:i/>
+        </w:rPr>
+        <w:t>(n).</w:t>
       </w:r>
       <w:r>
         <w:t xml:space="preserve"> </w:t>
@@ -367,8 +386,13 @@
         <w:t>k</w:t>
       </w:r>
       <w:r>
-        <w:t xml:space="preserve"> subvetores</w:t>
-      </w:r>
+        <w:t xml:space="preserve"> </w:t>
+      </w:r>
+      <w:proofErr w:type="spellStart"/>
+      <w:r>
+        <w:t>subvetores</w:t>
+      </w:r>
+      <w:proofErr w:type="spellEnd"/>
       <w:r>
         <w:t xml:space="preserve"> </w:t>
       </w:r>
@@ -498,9 +522,13 @@
                                 <w:numId w:val="2"/>
                               </w:numPr>
                             </w:pPr>
+                            <w:proofErr w:type="spellStart"/>
+                            <w:proofErr w:type="gramStart"/>
                             <w:r>
                               <w:t>rmiregistry</w:t>
                             </w:r>
+                            <w:proofErr w:type="spellEnd"/>
+                            <w:proofErr w:type="gramEnd"/>
                           </w:p>
                           <w:p>
                             <w:pPr>
@@ -510,8 +538,37 @@
                                 <w:numId w:val="2"/>
                               </w:numPr>
                             </w:pPr>
-                            <w:r>
-                              <w:t xml:space="preserve">java –Djava.rmi.server.hostname=xxx.xxx.xxx.xxx MestreImpl </w:t>
+                            <w:proofErr w:type="spellStart"/>
+                            <w:r>
+                              <w:t>java</w:t>
+                            </w:r>
+                            <w:proofErr w:type="spellEnd"/>
+                            <w:r>
+                              <w:t xml:space="preserve"> –</w:t>
+                            </w:r>
+                            <w:proofErr w:type="spellStart"/>
+                            <w:r>
+                              <w:t>Djava.rmi.server.hostname</w:t>
+                            </w:r>
+                            <w:proofErr w:type="spellEnd"/>
+                            <w:r>
+                              <w:t>=</w:t>
+                            </w:r>
+                            <w:proofErr w:type="spellStart"/>
+                            <w:r>
+                              <w:t>xxx.xxx.xxx.xxx</w:t>
+                            </w:r>
+                            <w:proofErr w:type="spellEnd"/>
+                            <w:r>
+                              <w:t xml:space="preserve"> </w:t>
+                            </w:r>
+                            <w:proofErr w:type="spellStart"/>
+                            <w:r>
+                              <w:t>MestreImpl</w:t>
+                            </w:r>
+                            <w:proofErr w:type="spellEnd"/>
+                            <w:r>
+                              <w:t xml:space="preserve"> </w:t>
                             </w:r>
                           </w:p>
                           <w:p>
@@ -527,13 +584,66 @@
                                 <w:numId w:val="2"/>
                               </w:numPr>
                             </w:pPr>
-                            <w:r>
-                              <w:t xml:space="preserve">java –Djava.rmi.server.hostname=xxx.xxx.xxx.xxx EscravoImpl yyy.yyy.yyy.yyy </w:t>
+                            <w:proofErr w:type="spellStart"/>
+                            <w:r>
+                              <w:t>java</w:t>
+                            </w:r>
+                            <w:proofErr w:type="spellEnd"/>
+                            <w:r>
+                              <w:t xml:space="preserve"> –</w:t>
+                            </w:r>
+                            <w:proofErr w:type="spellStart"/>
+                            <w:r>
+                              <w:t>Djava.rmi.server.hostname</w:t>
+                            </w:r>
+                            <w:proofErr w:type="spellEnd"/>
+                            <w:r>
+                              <w:t>=</w:t>
+                            </w:r>
+                            <w:proofErr w:type="spellStart"/>
+                            <w:r>
+                              <w:t>xxx.xxx.xxx.xxx</w:t>
+                            </w:r>
+                            <w:proofErr w:type="spellEnd"/>
+                            <w:r>
+                              <w:t xml:space="preserve"> </w:t>
+                            </w:r>
+                            <w:proofErr w:type="spellStart"/>
+                            <w:r>
+                              <w:t>EscravoImpl</w:t>
+                            </w:r>
+                            <w:proofErr w:type="spellEnd"/>
+                            <w:r>
+                              <w:t xml:space="preserve"> </w:t>
+                            </w:r>
+                            <w:proofErr w:type="spellStart"/>
+                            <w:r>
+                              <w:t>yyy.yyy.yyy.yyy</w:t>
+                            </w:r>
+                            <w:proofErr w:type="spellEnd"/>
+                            <w:r>
+                              <w:t xml:space="preserve"> </w:t>
                             </w:r>
                           </w:p>
                           <w:p>
                             <w:r>
-                              <w:t xml:space="preserve">Onde: xxx.xxx.xxx.xxx = IP local e yyy.yyy.yyy.yyy = IP da máquina </w:t>
+                              <w:t xml:space="preserve">Onde: </w:t>
+                            </w:r>
+                            <w:proofErr w:type="spellStart"/>
+                            <w:r>
+                              <w:t>xxx.xxx.xxx.xxx</w:t>
+                            </w:r>
+                            <w:proofErr w:type="spellEnd"/>
+                            <w:r>
+                              <w:t xml:space="preserve"> = IP local e </w:t>
+                            </w:r>
+                            <w:proofErr w:type="spellStart"/>
+                            <w:r>
+                              <w:t>yyy.yyy.yyy.yyy</w:t>
+                            </w:r>
+                            <w:proofErr w:type="spellEnd"/>
+                            <w:r>
+                              <w:t xml:space="preserve"> = IP da máquina </w:t>
                             </w:r>
                             <w:r>
                               <w:t xml:space="preserve">em </w:t>
@@ -609,12 +719,10 @@
                         </w:numPr>
                       </w:pPr>
                       <w:proofErr w:type="spellStart"/>
-                      <w:proofErr w:type="gramStart"/>
                       <w:r>
                         <w:t>java</w:t>
                       </w:r>
                       <w:proofErr w:type="spellEnd"/>
-                      <w:proofErr w:type="gramEnd"/>
                       <w:r>
                         <w:t xml:space="preserve"> –</w:t>
                       </w:r>
@@ -657,12 +765,10 @@
                         </w:numPr>
                       </w:pPr>
                       <w:proofErr w:type="spellStart"/>
-                      <w:proofErr w:type="gramStart"/>
                       <w:r>
                         <w:t>java</w:t>
                       </w:r>
                       <w:proofErr w:type="spellEnd"/>
-                      <w:proofErr w:type="gramEnd"/>
                       <w:r>
                         <w:t xml:space="preserve"> –</w:t>
                       </w:r>
@@ -771,26 +877,59 @@
         <w:ind w:firstLine="708"/>
       </w:pPr>
       <w:r>
-        <w:t xml:space="preserve">O mestre foi representado através de uma interface chamada “Mestre” que tem como implementação uma classe chamada “MestreImpl”. Tal classe também implementa uma outra interface chamada “Ordenar” que tem o método de ordenar o vetor. Logo, foi necessário instalar na máquina que executaria o mestre os seguintes arquivos: </w:t>
-      </w:r>
+        <w:t>O mestre foi representado através de uma interface chamada “Mestre” que tem como implementação uma classe chamada “</w:t>
+      </w:r>
+      <w:proofErr w:type="spellStart"/>
+      <w:r>
+        <w:t>MestreImpl</w:t>
+      </w:r>
+      <w:proofErr w:type="spellEnd"/>
+      <w:r>
+        <w:t xml:space="preserve">”. Tal classe também implementa uma outra interface chamada “Ordenar” que tem o método de ordenar o vetor. Logo, foi necessário instalar na máquina que executaria o mestre os seguintes arquivos: </w:t>
+      </w:r>
+      <w:proofErr w:type="spellStart"/>
       <w:r>
         <w:rPr>
           <w:i/>
         </w:rPr>
-        <w:t xml:space="preserve">Mestre.class, </w:t>
-      </w:r>
-      <w:r>
-        <w:rPr>
-          <w:i/>
-        </w:rPr>
-        <w:t>MestreImpl.class, Ordenar.class</w:t>
-      </w:r>
+        <w:t>Mestre.class</w:t>
+      </w:r>
+      <w:proofErr w:type="spellEnd"/>
       <w:r>
         <w:rPr>
           <w:i/>
         </w:rPr>
         <w:t xml:space="preserve">, </w:t>
       </w:r>
+      <w:proofErr w:type="spellStart"/>
+      <w:r>
+        <w:rPr>
+          <w:i/>
+        </w:rPr>
+        <w:t>MestreImpl.class</w:t>
+      </w:r>
+      <w:proofErr w:type="spellEnd"/>
+      <w:r>
+        <w:rPr>
+          <w:i/>
+        </w:rPr>
+        <w:t xml:space="preserve">, </w:t>
+      </w:r>
+      <w:proofErr w:type="spellStart"/>
+      <w:r>
+        <w:rPr>
+          <w:i/>
+        </w:rPr>
+        <w:t>Ordenar.class</w:t>
+      </w:r>
+      <w:proofErr w:type="spellEnd"/>
+      <w:r>
+        <w:rPr>
+          <w:i/>
+        </w:rPr>
+        <w:t xml:space="preserve">, </w:t>
+      </w:r>
+      <w:proofErr w:type="spellStart"/>
       <w:r>
         <w:rPr>
           <w:i/>
@@ -803,11 +942,26 @@
         </w:rPr>
         <w:t>.class</w:t>
       </w:r>
+      <w:proofErr w:type="spellEnd"/>
       <w:r>
         <w:rPr>
           <w:i/>
         </w:rPr>
-        <w:t xml:space="preserve"> e GeradorID.class (</w:t>
+        <w:t xml:space="preserve"> e </w:t>
+      </w:r>
+      <w:proofErr w:type="spellStart"/>
+      <w:r>
+        <w:rPr>
+          <w:i/>
+        </w:rPr>
+        <w:t>GeradorID.class</w:t>
+      </w:r>
+      <w:proofErr w:type="spellEnd"/>
+      <w:r>
+        <w:rPr>
+          <w:i/>
+        </w:rPr>
+        <w:t xml:space="preserve"> (</w:t>
       </w:r>
       <w:r>
         <w:t>que é uma classe que faz o controle de Ids que serão associados a escravos)</w:t>
@@ -838,12 +992,14 @@
       <w:r>
         <w:t xml:space="preserve"> </w:t>
       </w:r>
+      <w:proofErr w:type="spellStart"/>
       <w:r>
         <w:rPr>
           <w:i/>
         </w:rPr>
         <w:t>Djava.rmi.server.hostname</w:t>
       </w:r>
+      <w:proofErr w:type="spellEnd"/>
       <w:r>
         <w:rPr>
           <w:i/>
@@ -868,12 +1024,14 @@
       <w:r>
         <w:t xml:space="preserve"> com </w:t>
       </w:r>
+      <w:proofErr w:type="spellStart"/>
       <w:r>
         <w:rPr>
           <w:i/>
         </w:rPr>
         <w:t>stubs</w:t>
       </w:r>
+      <w:proofErr w:type="spellEnd"/>
       <w:r>
         <w:t xml:space="preserve"> remoto</w:t>
       </w:r>
@@ -901,7 +1059,15 @@
         <w:ind w:firstLine="708"/>
       </w:pPr>
       <w:r>
-        <w:t>Já os escravos foram representados através de uma interface chamada “Escravo” que tem como implementação uma classe chamada “EscravoImpl”. Assim como o mestre, o escravo também implementa a interface “</w:t>
+        <w:t>Já os escravos foram representados através de uma interface chamada “Escravo” que tem como implementação uma classe chamada “</w:t>
+      </w:r>
+      <w:proofErr w:type="spellStart"/>
+      <w:r>
+        <w:t>EscravoImpl</w:t>
+      </w:r>
+      <w:proofErr w:type="spellEnd"/>
+      <w:r>
+        <w:t>”. Assim como o mestre, o escravo também implementa a interface “</w:t>
       </w:r>
       <w:r>
         <w:t>Ordenar</w:t>
@@ -912,12 +1078,42 @@
       <w:r>
         <w:t xml:space="preserve"> Logo foi necessário instalar na máquina que executaria o escravo os seguintes arquivos: </w:t>
       </w:r>
+      <w:proofErr w:type="spellStart"/>
       <w:r>
         <w:rPr>
           <w:i/>
         </w:rPr>
-        <w:t>Escravo.class, EscravoImpl.class e Ordenar.class</w:t>
-      </w:r>
+        <w:t>Escravo.class</w:t>
+      </w:r>
+      <w:proofErr w:type="spellEnd"/>
+      <w:r>
+        <w:rPr>
+          <w:i/>
+        </w:rPr>
+        <w:t xml:space="preserve">, </w:t>
+      </w:r>
+      <w:proofErr w:type="spellStart"/>
+      <w:r>
+        <w:rPr>
+          <w:i/>
+        </w:rPr>
+        <w:t>EscravoImpl.class</w:t>
+      </w:r>
+      <w:proofErr w:type="spellEnd"/>
+      <w:r>
+        <w:rPr>
+          <w:i/>
+        </w:rPr>
+        <w:t xml:space="preserve"> e </w:t>
+      </w:r>
+      <w:proofErr w:type="spellStart"/>
+      <w:r>
+        <w:rPr>
+          <w:i/>
+        </w:rPr>
+        <w:t>Ordenar.class</w:t>
+      </w:r>
+      <w:proofErr w:type="spellEnd"/>
       <w:r>
         <w:t>.</w:t>
       </w:r>
@@ -989,18 +1185,46 @@
                                 <w:numId w:val="3"/>
                               </w:numPr>
                             </w:pPr>
-                            <w:r>
-                              <w:t xml:space="preserve">java –Djava.rmi.server.hostname=xxx.xxx.xxx.xxx </w:t>
+                            <w:proofErr w:type="spellStart"/>
+                            <w:r>
+                              <w:t>java</w:t>
+                            </w:r>
+                            <w:proofErr w:type="spellEnd"/>
+                            <w:r>
+                              <w:t xml:space="preserve"> –</w:t>
+                            </w:r>
+                            <w:proofErr w:type="spellStart"/>
+                            <w:r>
+                              <w:t>Djava.rmi.server.hostname</w:t>
+                            </w:r>
+                            <w:proofErr w:type="spellEnd"/>
+                            <w:r>
+                              <w:t>=</w:t>
+                            </w:r>
+                            <w:proofErr w:type="spellStart"/>
+                            <w:r>
+                              <w:t>xxx.xxx.xxx.xxx</w:t>
+                            </w:r>
+                            <w:proofErr w:type="spellEnd"/>
+                            <w:r>
+                              <w:t xml:space="preserve"> </w:t>
                             </w:r>
                             <w:r>
                               <w:t xml:space="preserve">Cliente </w:t>
                             </w:r>
+                            <w:proofErr w:type="spellStart"/>
                             <w:r>
                               <w:t>NomeArquivo</w:t>
                             </w:r>
-                            <w:r>
-                              <w:t xml:space="preserve"> yyy.yyy.yyy.yyy</w:t>
-                            </w:r>
+                            <w:proofErr w:type="spellEnd"/>
+                            <w:r>
+                              <w:t xml:space="preserve"> </w:t>
+                            </w:r>
+                            <w:proofErr w:type="spellStart"/>
+                            <w:r>
+                              <w:t>yyy.yyy.yyy.yyy</w:t>
+                            </w:r>
+                            <w:proofErr w:type="spellEnd"/>
                             <w:r>
                               <w:t xml:space="preserve"> </w:t>
                             </w:r>
@@ -1009,11 +1233,24 @@
                             <w:r>
                               <w:t xml:space="preserve">onde: </w:t>
                             </w:r>
-                            <w:r>
-                              <w:t>NomeArquivo representar o nome do arquivo de entrada que contem em cada linha um tamanho do vetor a ser ordenado</w:t>
-                            </w:r>
-                            <w:r>
-                              <w:t xml:space="preserve"> e yyy.yyy.yyy.yyy = IP da máquina em que o </w:t>
+                            <w:proofErr w:type="spellStart"/>
+                            <w:r>
+                              <w:t>NomeArquivo</w:t>
+                            </w:r>
+                            <w:proofErr w:type="spellEnd"/>
+                            <w:r>
+                              <w:t xml:space="preserve"> representar o nome do arquivo de entrada que contem em cada linha um tamanho do vetor a ser ordenado</w:t>
+                            </w:r>
+                            <w:r>
+                              <w:t xml:space="preserve"> e </w:t>
+                            </w:r>
+                            <w:proofErr w:type="spellStart"/>
+                            <w:r>
+                              <w:t>yyy.yyy.yyy.yyy</w:t>
+                            </w:r>
+                            <w:proofErr w:type="spellEnd"/>
+                            <w:r>
+                              <w:t xml:space="preserve"> = IP da máquina em que o </w:t>
                             </w:r>
                             <w:r>
                               <w:rPr>
@@ -1062,12 +1299,10 @@
                         </w:numPr>
                       </w:pPr>
                       <w:proofErr w:type="spellStart"/>
-                      <w:proofErr w:type="gramStart"/>
                       <w:r>
                         <w:t>java</w:t>
                       </w:r>
                       <w:proofErr w:type="spellEnd"/>
-                      <w:proofErr w:type="gramEnd"/>
                       <w:r>
                         <w:t xml:space="preserve"> –</w:t>
                       </w:r>
@@ -1108,13 +1343,8 @@
                       </w:r>
                     </w:p>
                     <w:p>
-                      <w:proofErr w:type="gramStart"/>
-                      <w:r>
-                        <w:t>onde</w:t>
-                      </w:r>
-                      <w:proofErr w:type="gramEnd"/>
-                      <w:r>
-                        <w:t xml:space="preserve">: </w:t>
+                      <w:r>
+                        <w:t xml:space="preserve">onde: </w:t>
                       </w:r>
                       <w:proofErr w:type="spellStart"/>
                       <w:r>
@@ -1172,11 +1402,33 @@
         <w:lastRenderedPageBreak/>
         <w:t xml:space="preserve">Para poder executar o cliente, os seguintes arquivos foram instalados na máquina: </w:t>
       </w:r>
+      <w:proofErr w:type="spellStart"/>
       <w:r>
         <w:rPr>
           <w:i/>
         </w:rPr>
-        <w:t>Cliente.class e Mestre.class.</w:t>
+        <w:t>Cliente.class</w:t>
+      </w:r>
+      <w:proofErr w:type="spellEnd"/>
+      <w:r>
+        <w:rPr>
+          <w:i/>
+        </w:rPr>
+        <w:t xml:space="preserve"> e </w:t>
+      </w:r>
+      <w:proofErr w:type="spellStart"/>
+      <w:r>
+        <w:rPr>
+          <w:i/>
+        </w:rPr>
+        <w:t>Mestre.class</w:t>
+      </w:r>
+      <w:proofErr w:type="spellEnd"/>
+      <w:r>
+        <w:rPr>
+          <w:i/>
+        </w:rPr>
+        <w:t>.</w:t>
       </w:r>
     </w:p>
     <w:p>
@@ -1261,7 +1513,16 @@
                                 <w:sz w:val="20"/>
                                 <w:lang w:val="en-US"/>
                               </w:rPr>
-                              <w:t xml:space="preserve"> java</w:t>
+                              <w:t xml:space="preserve"> </w:t>
+                            </w:r>
+                            <w:proofErr w:type="spellStart"/>
+                            <w:r>
+                              <w:rPr>
+                                <w:rFonts w:ascii="Courier New" w:eastAsia="Times New Roman" w:hAnsi="Courier New" w:cs="Courier New"/>
+                                <w:sz w:val="20"/>
+                                <w:lang w:val="en-US"/>
+                              </w:rPr>
+                              <w:t>java</w:t>
                             </w:r>
                             <w:r>
                               <w:rPr>
@@ -1301,6 +1562,7 @@
                               </w:rPr>
                               <w:t>RemoteException</w:t>
                             </w:r>
+                            <w:proofErr w:type="spellEnd"/>
                             <w:r>
                               <w:rPr>
                                 <w:rFonts w:ascii="Courier New" w:eastAsia="Times New Roman" w:hAnsi="Courier New" w:cs="Courier New"/>
@@ -1368,7 +1630,25 @@
                                 <w:sz w:val="20"/>
                                 <w:lang w:val="en-US"/>
                               </w:rPr>
-                              <w:t xml:space="preserve"> Mestre </w:t>
+                              <w:t xml:space="preserve"> </w:t>
+                            </w:r>
+                            <w:proofErr w:type="spellStart"/>
+                            <w:r>
+                              <w:rPr>
+                                <w:rFonts w:ascii="Courier New" w:eastAsia="Times New Roman" w:hAnsi="Courier New" w:cs="Courier New"/>
+                                <w:sz w:val="20"/>
+                                <w:lang w:val="en-US"/>
+                              </w:rPr>
+                              <w:t>Mestre</w:t>
+                            </w:r>
+                            <w:proofErr w:type="spellEnd"/>
+                            <w:r>
+                              <w:rPr>
+                                <w:rFonts w:ascii="Courier New" w:eastAsia="Times New Roman" w:hAnsi="Courier New" w:cs="Courier New"/>
+                                <w:sz w:val="20"/>
+                                <w:lang w:val="en-US"/>
+                              </w:rPr>
+                              <w:t xml:space="preserve"> </w:t>
                             </w:r>
                             <w:r>
                               <w:rPr>
@@ -1387,7 +1667,16 @@
                                 <w:sz w:val="20"/>
                                 <w:lang w:val="en-US"/>
                               </w:rPr>
-                              <w:t xml:space="preserve"> java</w:t>
+                              <w:t xml:space="preserve"> </w:t>
+                            </w:r>
+                            <w:proofErr w:type="spellStart"/>
+                            <w:r>
+                              <w:rPr>
+                                <w:rFonts w:ascii="Courier New" w:eastAsia="Times New Roman" w:hAnsi="Courier New" w:cs="Courier New"/>
+                                <w:sz w:val="20"/>
+                                <w:lang w:val="en-US"/>
+                              </w:rPr>
+                              <w:t>java</w:t>
                             </w:r>
                             <w:r>
                               <w:rPr>
@@ -1427,6 +1716,7 @@
                               </w:rPr>
                               <w:t>Remote</w:t>
                             </w:r>
+                            <w:proofErr w:type="spellEnd"/>
                             <w:r>
                               <w:rPr>
                                 <w:rFonts w:ascii="Courier New" w:eastAsia="Times New Roman" w:hAnsi="Courier New" w:cs="Courier New"/>
@@ -1444,7 +1734,25 @@
                                 <w:sz w:val="20"/>
                                 <w:lang w:val="en-US"/>
                               </w:rPr>
-                              <w:t xml:space="preserve"> Ordenar </w:t>
+                              <w:t xml:space="preserve"> </w:t>
+                            </w:r>
+                            <w:proofErr w:type="spellStart"/>
+                            <w:r>
+                              <w:rPr>
+                                <w:rFonts w:ascii="Courier New" w:eastAsia="Times New Roman" w:hAnsi="Courier New" w:cs="Courier New"/>
+                                <w:sz w:val="20"/>
+                                <w:lang w:val="en-US"/>
+                              </w:rPr>
+                              <w:t>Ordenar</w:t>
+                            </w:r>
+                            <w:proofErr w:type="spellEnd"/>
+                            <w:r>
+                              <w:rPr>
+                                <w:rFonts w:ascii="Courier New" w:eastAsia="Times New Roman" w:hAnsi="Courier New" w:cs="Courier New"/>
+                                <w:sz w:val="20"/>
+                                <w:lang w:val="en-US"/>
+                              </w:rPr>
+                              <w:t xml:space="preserve"> </w:t>
                             </w:r>
                             <w:r>
                               <w:rPr>
@@ -1585,8 +1893,19 @@
                                 <w:sz w:val="20"/>
                                 <w:lang w:val="en-US"/>
                               </w:rPr>
-                              <w:t>* @throws java.rmi.RemoteException</w:t>
-                            </w:r>
+                              <w:t xml:space="preserve">* @throws </w:t>
+                            </w:r>
+                            <w:proofErr w:type="spellStart"/>
+                            <w:r>
+                              <w:rPr>
+                                <w:rFonts w:ascii="Courier New" w:eastAsia="Times New Roman" w:hAnsi="Courier New" w:cs="Courier New"/>
+                                <w:color w:val="008080"/>
+                                <w:sz w:val="20"/>
+                                <w:lang w:val="en-US"/>
+                              </w:rPr>
+                              <w:t>java.rmi.RemoteException</w:t>
+                            </w:r>
+                            <w:proofErr w:type="spellEnd"/>
                           </w:p>
                           <w:p>
                             <w:pPr>
@@ -1660,8 +1979,18 @@
                                 <w:sz w:val="20"/>
                                 <w:lang w:val="en-US"/>
                               </w:rPr>
-                              <w:t xml:space="preserve"> registraEscravo</w:t>
-                            </w:r>
+                              <w:t xml:space="preserve"> </w:t>
+                            </w:r>
+                            <w:proofErr w:type="spellStart"/>
+                            <w:r>
+                              <w:rPr>
+                                <w:rFonts w:ascii="Courier New" w:eastAsia="Times New Roman" w:hAnsi="Courier New" w:cs="Courier New"/>
+                                <w:sz w:val="20"/>
+                                <w:lang w:val="en-US"/>
+                              </w:rPr>
+                              <w:t>registraEscravo</w:t>
+                            </w:r>
+                            <w:proofErr w:type="spellEnd"/>
                             <w:r>
                               <w:rPr>
                                 <w:rFonts w:ascii="Courier New" w:eastAsia="Times New Roman" w:hAnsi="Courier New" w:cs="Courier New"/>
@@ -1673,14 +2002,34 @@
                               </w:rPr>
                               <w:t>(</w:t>
                             </w:r>
-                            <w:r>
-                              <w:rPr>
-                                <w:rFonts w:ascii="Courier New" w:eastAsia="Times New Roman" w:hAnsi="Courier New" w:cs="Courier New"/>
-                                <w:sz w:val="20"/>
-                                <w:lang w:val="en-US"/>
-                              </w:rPr>
-                              <w:t>Escravo escravo</w:t>
-                            </w:r>
+                            <w:proofErr w:type="spellStart"/>
+                            <w:r>
+                              <w:rPr>
+                                <w:rFonts w:ascii="Courier New" w:eastAsia="Times New Roman" w:hAnsi="Courier New" w:cs="Courier New"/>
+                                <w:sz w:val="20"/>
+                                <w:lang w:val="en-US"/>
+                              </w:rPr>
+                              <w:t>Escravo</w:t>
+                            </w:r>
+                            <w:proofErr w:type="spellEnd"/>
+                            <w:r>
+                              <w:rPr>
+                                <w:rFonts w:ascii="Courier New" w:eastAsia="Times New Roman" w:hAnsi="Courier New" w:cs="Courier New"/>
+                                <w:sz w:val="20"/>
+                                <w:lang w:val="en-US"/>
+                              </w:rPr>
+                              <w:t xml:space="preserve"> </w:t>
+                            </w:r>
+                            <w:proofErr w:type="spellStart"/>
+                            <w:r>
+                              <w:rPr>
+                                <w:rFonts w:ascii="Courier New" w:eastAsia="Times New Roman" w:hAnsi="Courier New" w:cs="Courier New"/>
+                                <w:sz w:val="20"/>
+                                <w:lang w:val="en-US"/>
+                              </w:rPr>
+                              <w:t>escravo</w:t>
+                            </w:r>
+                            <w:proofErr w:type="spellEnd"/>
                             <w:r>
                               <w:rPr>
                                 <w:rFonts w:ascii="Courier New" w:eastAsia="Times New Roman" w:hAnsi="Courier New" w:cs="Courier New"/>
@@ -1717,8 +2066,18 @@
                                 <w:sz w:val="20"/>
                                 <w:lang w:val="en-US"/>
                               </w:rPr>
-                              <w:t xml:space="preserve"> RemoteException</w:t>
-                            </w:r>
+                              <w:t xml:space="preserve"> </w:t>
+                            </w:r>
+                            <w:proofErr w:type="spellStart"/>
+                            <w:r>
+                              <w:rPr>
+                                <w:rFonts w:ascii="Courier New" w:eastAsia="Times New Roman" w:hAnsi="Courier New" w:cs="Courier New"/>
+                                <w:sz w:val="20"/>
+                                <w:lang w:val="en-US"/>
+                              </w:rPr>
+                              <w:t>RemoteException</w:t>
+                            </w:r>
+                            <w:proofErr w:type="spellEnd"/>
                             <w:r>
                               <w:rPr>
                                 <w:rFonts w:ascii="Courier New" w:eastAsia="Times New Roman" w:hAnsi="Courier New" w:cs="Courier New"/>
@@ -1752,7 +2111,6 @@
                                 <w:rFonts w:ascii="Courier New" w:eastAsia="Times New Roman" w:hAnsi="Courier New" w:cs="Courier New"/>
                                 <w:color w:val="008080"/>
                                 <w:sz w:val="20"/>
-                                <w:lang w:val="en-US"/>
                               </w:rPr>
                             </w:pPr>
                             <w:r>
@@ -1768,7 +2126,6 @@
                                 <w:rFonts w:ascii="Courier New" w:eastAsia="Times New Roman" w:hAnsi="Courier New" w:cs="Courier New"/>
                                 <w:color w:val="008080"/>
                                 <w:sz w:val="20"/>
-                                <w:lang w:val="en-US"/>
                               </w:rPr>
                               <w:t>/**</w:t>
                             </w:r>
@@ -1789,7 +2146,6 @@
                                 <w:rFonts w:ascii="Courier New" w:eastAsia="Times New Roman" w:hAnsi="Courier New" w:cs="Courier New"/>
                                 <w:color w:val="008080"/>
                                 <w:sz w:val="20"/>
-                                <w:lang w:val="en-US"/>
                               </w:rPr>
                               <w:t xml:space="preserve">     </w:t>
                             </w:r>
@@ -1839,7 +2195,43 @@
                                 <w:color w:val="008080"/>
                                 <w:sz w:val="20"/>
                               </w:rPr>
-                              <w:t xml:space="preserve">     * @param idEscravo - id do escravo que deseja retirar</w:t>
+                              <w:t xml:space="preserve">     * @</w:t>
+                            </w:r>
+                            <w:proofErr w:type="spellStart"/>
+                            <w:r>
+                              <w:rPr>
+                                <w:rFonts w:ascii="Courier New" w:eastAsia="Times New Roman" w:hAnsi="Courier New" w:cs="Courier New"/>
+                                <w:color w:val="008080"/>
+                                <w:sz w:val="20"/>
+                              </w:rPr>
+                              <w:t>param</w:t>
+                            </w:r>
+                            <w:proofErr w:type="spellEnd"/>
+                            <w:r>
+                              <w:rPr>
+                                <w:rFonts w:ascii="Courier New" w:eastAsia="Times New Roman" w:hAnsi="Courier New" w:cs="Courier New"/>
+                                <w:color w:val="008080"/>
+                                <w:sz w:val="20"/>
+                              </w:rPr>
+                              <w:t xml:space="preserve"> </w:t>
+                            </w:r>
+                            <w:proofErr w:type="spellStart"/>
+                            <w:r>
+                              <w:rPr>
+                                <w:rFonts w:ascii="Courier New" w:eastAsia="Times New Roman" w:hAnsi="Courier New" w:cs="Courier New"/>
+                                <w:color w:val="008080"/>
+                                <w:sz w:val="20"/>
+                              </w:rPr>
+                              <w:t>idEscravo</w:t>
+                            </w:r>
+                            <w:proofErr w:type="spellEnd"/>
+                            <w:r>
+                              <w:rPr>
+                                <w:rFonts w:ascii="Courier New" w:eastAsia="Times New Roman" w:hAnsi="Courier New" w:cs="Courier New"/>
+                                <w:color w:val="008080"/>
+                                <w:sz w:val="20"/>
+                              </w:rPr>
+                              <w:t xml:space="preserve"> - id do escravo que deseja retirar</w:t>
                             </w:r>
                           </w:p>
                           <w:p>
@@ -1869,8 +2261,19 @@
                                 <w:sz w:val="20"/>
                                 <w:lang w:val="en-US"/>
                               </w:rPr>
-                              <w:t>* @throws java.rmi.RemoteException</w:t>
-                            </w:r>
+                              <w:t xml:space="preserve">* @throws </w:t>
+                            </w:r>
+                            <w:proofErr w:type="spellStart"/>
+                            <w:r>
+                              <w:rPr>
+                                <w:rFonts w:ascii="Courier New" w:eastAsia="Times New Roman" w:hAnsi="Courier New" w:cs="Courier New"/>
+                                <w:color w:val="008080"/>
+                                <w:sz w:val="20"/>
+                                <w:lang w:val="en-US"/>
+                              </w:rPr>
+                              <w:t>java.rmi.RemoteException</w:t>
+                            </w:r>
+                            <w:proofErr w:type="spellEnd"/>
                           </w:p>
                           <w:p>
                             <w:pPr>
@@ -1944,8 +2347,18 @@
                                 <w:sz w:val="20"/>
                                 <w:lang w:val="en-US"/>
                               </w:rPr>
-                              <w:t xml:space="preserve"> retirarEscravo</w:t>
-                            </w:r>
+                              <w:t xml:space="preserve"> </w:t>
+                            </w:r>
+                            <w:proofErr w:type="spellStart"/>
+                            <w:r>
+                              <w:rPr>
+                                <w:rFonts w:ascii="Courier New" w:eastAsia="Times New Roman" w:hAnsi="Courier New" w:cs="Courier New"/>
+                                <w:sz w:val="20"/>
+                                <w:lang w:val="en-US"/>
+                              </w:rPr>
+                              <w:t>retirarEscravo</w:t>
+                            </w:r>
+                            <w:proofErr w:type="spellEnd"/>
                             <w:r>
                               <w:rPr>
                                 <w:rFonts w:ascii="Courier New" w:eastAsia="Times New Roman" w:hAnsi="Courier New" w:cs="Courier New"/>
@@ -1957,6 +2370,7 @@
                               </w:rPr>
                               <w:t>(</w:t>
                             </w:r>
+                            <w:proofErr w:type="spellStart"/>
                             <w:r>
                               <w:rPr>
                                 <w:rFonts w:ascii="Courier New" w:eastAsia="Times New Roman" w:hAnsi="Courier New" w:cs="Courier New"/>
@@ -1966,14 +2380,25 @@
                               </w:rPr>
                               <w:t>int</w:t>
                             </w:r>
-                            <w:r>
-                              <w:rPr>
-                                <w:rFonts w:ascii="Courier New" w:eastAsia="Times New Roman" w:hAnsi="Courier New" w:cs="Courier New"/>
-                                <w:sz w:val="20"/>
-                                <w:lang w:val="en-US"/>
-                              </w:rPr>
-                              <w:t xml:space="preserve"> idEscravo</w:t>
-                            </w:r>
+                            <w:proofErr w:type="spellEnd"/>
+                            <w:r>
+                              <w:rPr>
+                                <w:rFonts w:ascii="Courier New" w:eastAsia="Times New Roman" w:hAnsi="Courier New" w:cs="Courier New"/>
+                                <w:sz w:val="20"/>
+                                <w:lang w:val="en-US"/>
+                              </w:rPr>
+                              <w:t xml:space="preserve"> </w:t>
+                            </w:r>
+                            <w:proofErr w:type="spellStart"/>
+                            <w:r>
+                              <w:rPr>
+                                <w:rFonts w:ascii="Courier New" w:eastAsia="Times New Roman" w:hAnsi="Courier New" w:cs="Courier New"/>
+                                <w:sz w:val="20"/>
+                                <w:lang w:val="en-US"/>
+                              </w:rPr>
+                              <w:t>idEscravo</w:t>
+                            </w:r>
+                            <w:proofErr w:type="spellEnd"/>
                             <w:r>
                               <w:rPr>
                                 <w:rFonts w:ascii="Courier New" w:eastAsia="Times New Roman" w:hAnsi="Courier New" w:cs="Courier New"/>
@@ -2010,8 +2435,18 @@
                                 <w:sz w:val="20"/>
                                 <w:lang w:val="en-US"/>
                               </w:rPr>
-                              <w:t xml:space="preserve"> RemoteException</w:t>
-                            </w:r>
+                              <w:t xml:space="preserve"> </w:t>
+                            </w:r>
+                            <w:proofErr w:type="spellStart"/>
+                            <w:r>
+                              <w:rPr>
+                                <w:rFonts w:ascii="Courier New" w:eastAsia="Times New Roman" w:hAnsi="Courier New" w:cs="Courier New"/>
+                                <w:sz w:val="20"/>
+                                <w:lang w:val="en-US"/>
+                              </w:rPr>
+                              <w:t>RemoteException</w:t>
+                            </w:r>
+                            <w:proofErr w:type="spellEnd"/>
                             <w:r>
                               <w:rPr>
                                 <w:rFonts w:ascii="Courier New" w:eastAsia="Times New Roman" w:hAnsi="Courier New" w:cs="Courier New"/>
@@ -2155,8 +2590,19 @@
                                 <w:sz w:val="20"/>
                                 <w:lang w:val="en-US"/>
                               </w:rPr>
-                              <w:t xml:space="preserve">     * @throws java.rmi.RemoteException</w:t>
-                            </w:r>
+                              <w:t xml:space="preserve">     * @throws </w:t>
+                            </w:r>
+                            <w:proofErr w:type="spellStart"/>
+                            <w:r>
+                              <w:rPr>
+                                <w:rFonts w:ascii="Courier New" w:eastAsia="Times New Roman" w:hAnsi="Courier New" w:cs="Courier New"/>
+                                <w:color w:val="008080"/>
+                                <w:sz w:val="20"/>
+                                <w:lang w:val="en-US"/>
+                              </w:rPr>
+                              <w:t>java.rmi.RemoteException</w:t>
+                            </w:r>
+                            <w:proofErr w:type="spellEnd"/>
                           </w:p>
                           <w:p>
                             <w:pPr>
@@ -2215,6 +2661,7 @@
                               </w:rPr>
                               <w:t xml:space="preserve"> </w:t>
                             </w:r>
+                            <w:proofErr w:type="spellStart"/>
                             <w:r>
                               <w:rPr>
                                 <w:rFonts w:ascii="Courier New" w:eastAsia="Times New Roman" w:hAnsi="Courier New" w:cs="Courier New"/>
@@ -2224,14 +2671,25 @@
                               </w:rPr>
                               <w:t>int</w:t>
                             </w:r>
-                            <w:r>
-                              <w:rPr>
-                                <w:rFonts w:ascii="Courier New" w:eastAsia="Times New Roman" w:hAnsi="Courier New" w:cs="Courier New"/>
-                                <w:sz w:val="20"/>
-                                <w:lang w:val="en-US"/>
-                              </w:rPr>
-                              <w:t xml:space="preserve"> getQuantidadeEscravos</w:t>
-                            </w:r>
+                            <w:proofErr w:type="spellEnd"/>
+                            <w:r>
+                              <w:rPr>
+                                <w:rFonts w:ascii="Courier New" w:eastAsia="Times New Roman" w:hAnsi="Courier New" w:cs="Courier New"/>
+                                <w:sz w:val="20"/>
+                                <w:lang w:val="en-US"/>
+                              </w:rPr>
+                              <w:t xml:space="preserve"> </w:t>
+                            </w:r>
+                            <w:proofErr w:type="spellStart"/>
+                            <w:r>
+                              <w:rPr>
+                                <w:rFonts w:ascii="Courier New" w:eastAsia="Times New Roman" w:hAnsi="Courier New" w:cs="Courier New"/>
+                                <w:sz w:val="20"/>
+                                <w:lang w:val="en-US"/>
+                              </w:rPr>
+                              <w:t>getQuantidadeEscravos</w:t>
+                            </w:r>
+                            <w:proofErr w:type="spellEnd"/>
                             <w:r>
                               <w:rPr>
                                 <w:rFonts w:ascii="Courier New" w:eastAsia="Times New Roman" w:hAnsi="Courier New" w:cs="Courier New"/>
@@ -2268,8 +2726,18 @@
                                 <w:sz w:val="20"/>
                                 <w:lang w:val="en-US"/>
                               </w:rPr>
-                              <w:t xml:space="preserve"> RemoteException</w:t>
-                            </w:r>
+                              <w:t xml:space="preserve"> </w:t>
+                            </w:r>
+                            <w:proofErr w:type="spellStart"/>
+                            <w:r>
+                              <w:rPr>
+                                <w:rFonts w:ascii="Courier New" w:eastAsia="Times New Roman" w:hAnsi="Courier New" w:cs="Courier New"/>
+                                <w:sz w:val="20"/>
+                                <w:lang w:val="en-US"/>
+                              </w:rPr>
+                              <w:t>RemoteException</w:t>
+                            </w:r>
+                            <w:proofErr w:type="spellEnd"/>
                             <w:r>
                               <w:rPr>
                                 <w:rFonts w:ascii="Courier New" w:eastAsia="Times New Roman" w:hAnsi="Courier New" w:cs="Courier New"/>
@@ -2337,7 +2805,6 @@
                           <w:lang w:val="en-US"/>
                         </w:rPr>
                       </w:pPr>
-                      <w:proofErr w:type="gramStart"/>
                       <w:r>
                         <w:rPr>
                           <w:rFonts w:ascii="Courier New" w:eastAsia="Times New Roman" w:hAnsi="Courier New" w:cs="Courier New"/>
@@ -2349,7 +2816,6 @@
                         </w:rPr>
                         <w:t>import</w:t>
                       </w:r>
-                      <w:proofErr w:type="gramEnd"/>
                       <w:r>
                         <w:rPr>
                           <w:rFonts w:ascii="Courier New" w:eastAsia="Times New Roman" w:hAnsi="Courier New" w:cs="Courier New"/>
@@ -2441,7 +2907,6 @@
                           <w:lang w:val="en-US"/>
                         </w:rPr>
                       </w:pPr>
-                      <w:proofErr w:type="gramStart"/>
                       <w:r>
                         <w:rPr>
                           <w:rFonts w:ascii="Courier New" w:eastAsia="Times New Roman" w:hAnsi="Courier New" w:cs="Courier New"/>
@@ -2451,7 +2916,6 @@
                         </w:rPr>
                         <w:t>public</w:t>
                       </w:r>
-                      <w:proofErr w:type="gramEnd"/>
                       <w:r>
                         <w:rPr>
                           <w:rFonts w:ascii="Courier New" w:eastAsia="Times New Roman" w:hAnsi="Courier New" w:cs="Courier New"/>
@@ -2792,7 +3256,6 @@
                         </w:rPr>
                         <w:t xml:space="preserve">    </w:t>
                       </w:r>
-                      <w:proofErr w:type="gramStart"/>
                       <w:r>
                         <w:rPr>
                           <w:rFonts w:ascii="Courier New" w:eastAsia="Times New Roman" w:hAnsi="Courier New" w:cs="Courier New"/>
@@ -2802,7 +3265,6 @@
                         </w:rPr>
                         <w:t>public</w:t>
                       </w:r>
-                      <w:proofErr w:type="gramEnd"/>
                       <w:r>
                         <w:rPr>
                           <w:rFonts w:ascii="Courier New" w:eastAsia="Times New Roman" w:hAnsi="Courier New" w:cs="Courier New"/>
@@ -2958,7 +3420,6 @@
                           <w:rFonts w:ascii="Courier New" w:eastAsia="Times New Roman" w:hAnsi="Courier New" w:cs="Courier New"/>
                           <w:color w:val="008080"/>
                           <w:sz w:val="20"/>
-                          <w:lang w:val="en-US"/>
                         </w:rPr>
                       </w:pPr>
                       <w:r>
@@ -2974,7 +3435,6 @@
                           <w:rFonts w:ascii="Courier New" w:eastAsia="Times New Roman" w:hAnsi="Courier New" w:cs="Courier New"/>
                           <w:color w:val="008080"/>
                           <w:sz w:val="20"/>
-                          <w:lang w:val="en-US"/>
                         </w:rPr>
                         <w:t>/**</w:t>
                       </w:r>
@@ -2995,7 +3455,6 @@
                           <w:rFonts w:ascii="Courier New" w:eastAsia="Times New Roman" w:hAnsi="Courier New" w:cs="Courier New"/>
                           <w:color w:val="008080"/>
                           <w:sz w:val="20"/>
-                          <w:lang w:val="en-US"/>
                         </w:rPr>
                         <w:t xml:space="preserve">     </w:t>
                       </w:r>
@@ -3165,7 +3624,6 @@
                         </w:rPr>
                         <w:t xml:space="preserve">    </w:t>
                       </w:r>
-                      <w:proofErr w:type="gramStart"/>
                       <w:r>
                         <w:rPr>
                           <w:rFonts w:ascii="Courier New" w:eastAsia="Times New Roman" w:hAnsi="Courier New" w:cs="Courier New"/>
@@ -3175,7 +3633,6 @@
                         </w:rPr>
                         <w:t>public</w:t>
                       </w:r>
-                      <w:proofErr w:type="gramEnd"/>
                       <w:r>
                         <w:rPr>
                           <w:rFonts w:ascii="Courier New" w:eastAsia="Times New Roman" w:hAnsi="Courier New" w:cs="Courier New"/>
@@ -3496,7 +3953,6 @@
                         </w:rPr>
                         <w:t xml:space="preserve">    </w:t>
                       </w:r>
-                      <w:proofErr w:type="gramStart"/>
                       <w:r>
                         <w:rPr>
                           <w:rFonts w:ascii="Courier New" w:eastAsia="Times New Roman" w:hAnsi="Courier New" w:cs="Courier New"/>
@@ -3506,7 +3962,6 @@
                         </w:rPr>
                         <w:t>public</w:t>
                       </w:r>
-                      <w:proofErr w:type="gramEnd"/>
                       <w:r>
                         <w:rPr>
                           <w:rFonts w:ascii="Courier New" w:eastAsia="Times New Roman" w:hAnsi="Courier New" w:cs="Courier New"/>
@@ -3720,6 +4175,7 @@
                                 <w:sz w:val="20"/>
                               </w:rPr>
                             </w:pPr>
+                            <w:proofErr w:type="spellStart"/>
                             <w:r>
                               <w:rPr>
                                 <w:rFonts w:ascii="Courier New" w:eastAsia="Times New Roman" w:hAnsi="Courier New" w:cs="Courier New"/>
@@ -3730,12 +4186,21 @@
                               </w:rPr>
                               <w:t>import</w:t>
                             </w:r>
-                            <w:r>
-                              <w:rPr>
-                                <w:rFonts w:ascii="Courier New" w:eastAsia="Times New Roman" w:hAnsi="Courier New" w:cs="Courier New"/>
-                                <w:sz w:val="20"/>
-                              </w:rPr>
-                              <w:t xml:space="preserve"> java</w:t>
+                            <w:proofErr w:type="spellEnd"/>
+                            <w:r>
+                              <w:rPr>
+                                <w:rFonts w:ascii="Courier New" w:eastAsia="Times New Roman" w:hAnsi="Courier New" w:cs="Courier New"/>
+                                <w:sz w:val="20"/>
+                              </w:rPr>
+                              <w:t xml:space="preserve"> </w:t>
+                            </w:r>
+                            <w:proofErr w:type="spellStart"/>
+                            <w:r>
+                              <w:rPr>
+                                <w:rFonts w:ascii="Courier New" w:eastAsia="Times New Roman" w:hAnsi="Courier New" w:cs="Courier New"/>
+                                <w:sz w:val="20"/>
+                              </w:rPr>
+                              <w:t>java</w:t>
                             </w:r>
                             <w:r>
                               <w:rPr>
@@ -3771,6 +4236,7 @@
                               </w:rPr>
                               <w:t>RemoteException</w:t>
                             </w:r>
+                            <w:proofErr w:type="spellEnd"/>
                             <w:r>
                               <w:rPr>
                                 <w:rFonts w:ascii="Courier New" w:eastAsia="Times New Roman" w:hAnsi="Courier New" w:cs="Courier New"/>
@@ -3803,6 +4269,7 @@
                                 <w:sz w:val="20"/>
                               </w:rPr>
                             </w:pPr>
+                            <w:proofErr w:type="spellStart"/>
                             <w:r>
                               <w:rPr>
                                 <w:rFonts w:ascii="Courier New" w:eastAsia="Times New Roman" w:hAnsi="Courier New" w:cs="Courier New"/>
@@ -3811,6 +4278,7 @@
                               </w:rPr>
                               <w:t>public</w:t>
                             </w:r>
+                            <w:proofErr w:type="spellEnd"/>
                             <w:r>
                               <w:rPr>
                                 <w:rFonts w:ascii="Courier New" w:eastAsia="Times New Roman" w:hAnsi="Courier New" w:cs="Courier New"/>
@@ -3833,6 +4301,7 @@
                               </w:rPr>
                               <w:t xml:space="preserve"> Escravo </w:t>
                             </w:r>
+                            <w:proofErr w:type="spellStart"/>
                             <w:r>
                               <w:rPr>
                                 <w:rFonts w:ascii="Courier New" w:eastAsia="Times New Roman" w:hAnsi="Courier New" w:cs="Courier New"/>
@@ -3843,6 +4312,7 @@
                               </w:rPr>
                               <w:t>extends</w:t>
                             </w:r>
+                            <w:proofErr w:type="spellEnd"/>
                             <w:r>
                               <w:rPr>
                                 <w:rFonts w:ascii="Courier New" w:eastAsia="Times New Roman" w:hAnsi="Courier New" w:cs="Courier New"/>
@@ -3956,7 +4426,25 @@
                                 <w:color w:val="008080"/>
                                 <w:sz w:val="20"/>
                               </w:rPr>
-                              <w:t xml:space="preserve">     * @return a lista de inteiros ordenada</w:t>
+                              <w:t xml:space="preserve">     * @</w:t>
+                            </w:r>
+                            <w:proofErr w:type="spellStart"/>
+                            <w:r>
+                              <w:rPr>
+                                <w:rFonts w:ascii="Courier New" w:eastAsia="Times New Roman" w:hAnsi="Courier New" w:cs="Courier New"/>
+                                <w:color w:val="008080"/>
+                                <w:sz w:val="20"/>
+                              </w:rPr>
+                              <w:t>return</w:t>
+                            </w:r>
+                            <w:proofErr w:type="spellEnd"/>
+                            <w:r>
+                              <w:rPr>
+                                <w:rFonts w:ascii="Courier New" w:eastAsia="Times New Roman" w:hAnsi="Courier New" w:cs="Courier New"/>
+                                <w:color w:val="008080"/>
+                                <w:sz w:val="20"/>
+                              </w:rPr>
+                              <w:t xml:space="preserve"> a lista de inteiros ordenada</w:t>
                             </w:r>
                           </w:p>
                           <w:p>
@@ -3986,8 +4474,19 @@
                                 <w:sz w:val="20"/>
                                 <w:lang w:val="en-US"/>
                               </w:rPr>
-                              <w:t>* @throws java.rmi.RemoteException</w:t>
-                            </w:r>
+                              <w:t xml:space="preserve">* @throws </w:t>
+                            </w:r>
+                            <w:proofErr w:type="spellStart"/>
+                            <w:r>
+                              <w:rPr>
+                                <w:rFonts w:ascii="Courier New" w:eastAsia="Times New Roman" w:hAnsi="Courier New" w:cs="Courier New"/>
+                                <w:color w:val="008080"/>
+                                <w:sz w:val="20"/>
+                                <w:lang w:val="en-US"/>
+                              </w:rPr>
+                              <w:t>java.rmi.RemoteException</w:t>
+                            </w:r>
+                            <w:proofErr w:type="spellEnd"/>
                           </w:p>
                           <w:p>
                             <w:pPr>
@@ -4046,6 +4545,7 @@
                               </w:rPr>
                               <w:t xml:space="preserve"> </w:t>
                             </w:r>
+                            <w:proofErr w:type="spellStart"/>
                             <w:r>
                               <w:rPr>
                                 <w:rFonts w:ascii="Courier New" w:eastAsia="Times New Roman" w:hAnsi="Courier New" w:cs="Courier New"/>
@@ -4055,14 +4555,25 @@
                               </w:rPr>
                               <w:t>int</w:t>
                             </w:r>
-                            <w:r>
-                              <w:rPr>
-                                <w:rFonts w:ascii="Courier New" w:eastAsia="Times New Roman" w:hAnsi="Courier New" w:cs="Courier New"/>
-                                <w:sz w:val="20"/>
-                                <w:lang w:val="en-US"/>
-                              </w:rPr>
-                              <w:t xml:space="preserve"> getId</w:t>
-                            </w:r>
+                            <w:proofErr w:type="spellEnd"/>
+                            <w:r>
+                              <w:rPr>
+                                <w:rFonts w:ascii="Courier New" w:eastAsia="Times New Roman" w:hAnsi="Courier New" w:cs="Courier New"/>
+                                <w:sz w:val="20"/>
+                                <w:lang w:val="en-US"/>
+                              </w:rPr>
+                              <w:t xml:space="preserve"> </w:t>
+                            </w:r>
+                            <w:proofErr w:type="spellStart"/>
+                            <w:r>
+                              <w:rPr>
+                                <w:rFonts w:ascii="Courier New" w:eastAsia="Times New Roman" w:hAnsi="Courier New" w:cs="Courier New"/>
+                                <w:sz w:val="20"/>
+                                <w:lang w:val="en-US"/>
+                              </w:rPr>
+                              <w:t>getId</w:t>
+                            </w:r>
+                            <w:proofErr w:type="spellEnd"/>
                             <w:r>
                               <w:rPr>
                                 <w:rFonts w:ascii="Courier New" w:eastAsia="Times New Roman" w:hAnsi="Courier New" w:cs="Courier New"/>
@@ -4099,8 +4610,18 @@
                                 <w:sz w:val="20"/>
                                 <w:lang w:val="en-US"/>
                               </w:rPr>
-                              <w:t xml:space="preserve"> RemoteException</w:t>
-                            </w:r>
+                              <w:t xml:space="preserve"> </w:t>
+                            </w:r>
+                            <w:proofErr w:type="spellStart"/>
+                            <w:r>
+                              <w:rPr>
+                                <w:rFonts w:ascii="Courier New" w:eastAsia="Times New Roman" w:hAnsi="Courier New" w:cs="Courier New"/>
+                                <w:sz w:val="20"/>
+                                <w:lang w:val="en-US"/>
+                              </w:rPr>
+                              <w:t>RemoteException</w:t>
+                            </w:r>
+                            <w:proofErr w:type="spellEnd"/>
                             <w:r>
                               <w:rPr>
                                 <w:rFonts w:ascii="Courier New" w:eastAsia="Times New Roman" w:hAnsi="Courier New" w:cs="Courier New"/>
@@ -4222,7 +4743,27 @@
                                 <w:sz w:val="20"/>
                                 <w:lang w:val="en-US"/>
                               </w:rPr>
-                              <w:t xml:space="preserve">     * @param id</w:t>
+                              <w:t xml:space="preserve">     * @</w:t>
+                            </w:r>
+                            <w:proofErr w:type="spellStart"/>
+                            <w:r>
+                              <w:rPr>
+                                <w:rFonts w:ascii="Courier New" w:eastAsia="Times New Roman" w:hAnsi="Courier New" w:cs="Courier New"/>
+                                <w:color w:val="008080"/>
+                                <w:sz w:val="20"/>
+                                <w:lang w:val="en-US"/>
+                              </w:rPr>
+                              <w:t>param</w:t>
+                            </w:r>
+                            <w:proofErr w:type="spellEnd"/>
+                            <w:r>
+                              <w:rPr>
+                                <w:rFonts w:ascii="Courier New" w:eastAsia="Times New Roman" w:hAnsi="Courier New" w:cs="Courier New"/>
+                                <w:color w:val="008080"/>
+                                <w:sz w:val="20"/>
+                                <w:lang w:val="en-US"/>
+                              </w:rPr>
+                              <w:t xml:space="preserve"> id</w:t>
                             </w:r>
                           </w:p>
                           <w:p>
@@ -4244,8 +4785,19 @@
                                 <w:sz w:val="20"/>
                                 <w:lang w:val="en-US"/>
                               </w:rPr>
-                              <w:t xml:space="preserve">     * @throws java.rmi.RemoteException</w:t>
-                            </w:r>
+                              <w:t xml:space="preserve">     * @throws </w:t>
+                            </w:r>
+                            <w:proofErr w:type="spellStart"/>
+                            <w:r>
+                              <w:rPr>
+                                <w:rFonts w:ascii="Courier New" w:eastAsia="Times New Roman" w:hAnsi="Courier New" w:cs="Courier New"/>
+                                <w:color w:val="008080"/>
+                                <w:sz w:val="20"/>
+                                <w:lang w:val="en-US"/>
+                              </w:rPr>
+                              <w:t>java.rmi.RemoteException</w:t>
+                            </w:r>
+                            <w:proofErr w:type="spellEnd"/>
                           </w:p>
                           <w:p>
                             <w:pPr>
@@ -4319,8 +4871,18 @@
                                 <w:sz w:val="20"/>
                                 <w:lang w:val="en-US"/>
                               </w:rPr>
-                              <w:t xml:space="preserve"> setId</w:t>
-                            </w:r>
+                              <w:t xml:space="preserve"> </w:t>
+                            </w:r>
+                            <w:proofErr w:type="spellStart"/>
+                            <w:r>
+                              <w:rPr>
+                                <w:rFonts w:ascii="Courier New" w:eastAsia="Times New Roman" w:hAnsi="Courier New" w:cs="Courier New"/>
+                                <w:sz w:val="20"/>
+                                <w:lang w:val="en-US"/>
+                              </w:rPr>
+                              <w:t>setId</w:t>
+                            </w:r>
+                            <w:proofErr w:type="spellEnd"/>
                             <w:r>
                               <w:rPr>
                                 <w:rFonts w:ascii="Courier New" w:eastAsia="Times New Roman" w:hAnsi="Courier New" w:cs="Courier New"/>
@@ -4332,6 +4894,7 @@
                               </w:rPr>
                               <w:t>(</w:t>
                             </w:r>
+                            <w:proofErr w:type="spellStart"/>
                             <w:r>
                               <w:rPr>
                                 <w:rFonts w:ascii="Courier New" w:eastAsia="Times New Roman" w:hAnsi="Courier New" w:cs="Courier New"/>
@@ -4341,6 +4904,7 @@
                               </w:rPr>
                               <w:t>int</w:t>
                             </w:r>
+                            <w:proofErr w:type="spellEnd"/>
                             <w:r>
                               <w:rPr>
                                 <w:rFonts w:ascii="Courier New" w:eastAsia="Times New Roman" w:hAnsi="Courier New" w:cs="Courier New"/>
@@ -4385,8 +4949,18 @@
                                 <w:sz w:val="20"/>
                                 <w:lang w:val="en-US"/>
                               </w:rPr>
-                              <w:t xml:space="preserve"> RemoteException</w:t>
-                            </w:r>
+                              <w:t xml:space="preserve"> </w:t>
+                            </w:r>
+                            <w:proofErr w:type="spellStart"/>
+                            <w:r>
+                              <w:rPr>
+                                <w:rFonts w:ascii="Courier New" w:eastAsia="Times New Roman" w:hAnsi="Courier New" w:cs="Courier New"/>
+                                <w:sz w:val="20"/>
+                                <w:lang w:val="en-US"/>
+                              </w:rPr>
+                              <w:t>RemoteException</w:t>
+                            </w:r>
+                            <w:proofErr w:type="spellEnd"/>
                             <w:r>
                               <w:rPr>
                                 <w:rFonts w:ascii="Courier New" w:eastAsia="Times New Roman" w:hAnsi="Courier New" w:cs="Courier New"/>
@@ -4508,8 +5082,19 @@
                                 <w:sz w:val="20"/>
                                 <w:lang w:val="en-US"/>
                               </w:rPr>
-                              <w:t xml:space="preserve">     * @throws java.rmi.RemoteException</w:t>
-                            </w:r>
+                              <w:t xml:space="preserve">     * @throws </w:t>
+                            </w:r>
+                            <w:proofErr w:type="spellStart"/>
+                            <w:r>
+                              <w:rPr>
+                                <w:rFonts w:ascii="Courier New" w:eastAsia="Times New Roman" w:hAnsi="Courier New" w:cs="Courier New"/>
+                                <w:color w:val="008080"/>
+                                <w:sz w:val="20"/>
+                                <w:lang w:val="en-US"/>
+                              </w:rPr>
+                              <w:t>java.rmi.RemoteException</w:t>
+                            </w:r>
+                            <w:proofErr w:type="spellEnd"/>
                           </w:p>
                           <w:p>
                             <w:pPr>
@@ -4551,6 +5136,7 @@
                               </w:rPr>
                               <w:t xml:space="preserve">    </w:t>
                             </w:r>
+                            <w:proofErr w:type="gramStart"/>
                             <w:r>
                               <w:rPr>
                                 <w:rFonts w:ascii="Courier New" w:eastAsia="Times New Roman" w:hAnsi="Courier New" w:cs="Courier New"/>
@@ -4560,6 +5146,7 @@
                               </w:rPr>
                               <w:t>public</w:t>
                             </w:r>
+                            <w:proofErr w:type="gramEnd"/>
                             <w:r>
                               <w:rPr>
                                 <w:rFonts w:ascii="Courier New" w:eastAsia="Times New Roman" w:hAnsi="Courier New" w:cs="Courier New"/>
@@ -4583,8 +5170,18 @@
                                 <w:sz w:val="20"/>
                                 <w:lang w:val="en-US"/>
                               </w:rPr>
-                              <w:t xml:space="preserve"> terminarEscravo</w:t>
-                            </w:r>
+                              <w:t xml:space="preserve"> </w:t>
+                            </w:r>
+                            <w:proofErr w:type="spellStart"/>
+                            <w:r>
+                              <w:rPr>
+                                <w:rFonts w:ascii="Courier New" w:eastAsia="Times New Roman" w:hAnsi="Courier New" w:cs="Courier New"/>
+                                <w:sz w:val="20"/>
+                                <w:lang w:val="en-US"/>
+                              </w:rPr>
+                              <w:t>terminarEscravo</w:t>
+                            </w:r>
+                            <w:proofErr w:type="spellEnd"/>
                             <w:r>
                               <w:rPr>
                                 <w:rFonts w:ascii="Courier New" w:eastAsia="Times New Roman" w:hAnsi="Courier New" w:cs="Courier New"/>
@@ -4621,8 +5218,18 @@
                                 <w:sz w:val="20"/>
                                 <w:lang w:val="en-US"/>
                               </w:rPr>
-                              <w:t xml:space="preserve"> RemoteException</w:t>
-                            </w:r>
+                              <w:t xml:space="preserve"> </w:t>
+                            </w:r>
+                            <w:proofErr w:type="spellStart"/>
+                            <w:r>
+                              <w:rPr>
+                                <w:rFonts w:ascii="Courier New" w:eastAsia="Times New Roman" w:hAnsi="Courier New" w:cs="Courier New"/>
+                                <w:sz w:val="20"/>
+                                <w:lang w:val="en-US"/>
+                              </w:rPr>
+                              <w:t>RemoteException</w:t>
+                            </w:r>
+                            <w:proofErr w:type="spellEnd"/>
                             <w:r>
                               <w:rPr>
                                 <w:rFonts w:ascii="Courier New" w:eastAsia="Times New Roman" w:hAnsi="Courier New" w:cs="Courier New"/>
@@ -4701,7 +5308,6 @@
                         </w:rPr>
                       </w:pPr>
                       <w:proofErr w:type="spellStart"/>
-                      <w:proofErr w:type="gramStart"/>
                       <w:r>
                         <w:rPr>
                           <w:rFonts w:ascii="Courier New" w:eastAsia="Times New Roman" w:hAnsi="Courier New" w:cs="Courier New"/>
@@ -4713,7 +5319,6 @@
                         <w:t>import</w:t>
                       </w:r>
                       <w:proofErr w:type="spellEnd"/>
-                      <w:proofErr w:type="gramEnd"/>
                       <w:r>
                         <w:rPr>
                           <w:rFonts w:ascii="Courier New" w:eastAsia="Times New Roman" w:hAnsi="Courier New" w:cs="Courier New"/>
@@ -4797,7 +5402,6 @@
                         </w:rPr>
                       </w:pPr>
                       <w:proofErr w:type="spellStart"/>
-                      <w:proofErr w:type="gramStart"/>
                       <w:r>
                         <w:rPr>
                           <w:rFonts w:ascii="Courier New" w:eastAsia="Times New Roman" w:hAnsi="Courier New" w:cs="Courier New"/>
@@ -4807,7 +5411,6 @@
                         <w:t>public</w:t>
                       </w:r>
                       <w:proofErr w:type="spellEnd"/>
-                      <w:proofErr w:type="gramEnd"/>
                       <w:r>
                         <w:rPr>
                           <w:rFonts w:ascii="Courier New" w:eastAsia="Times New Roman" w:hAnsi="Courier New" w:cs="Courier New"/>
@@ -5057,7 +5660,6 @@
                         </w:rPr>
                         <w:t xml:space="preserve">    </w:t>
                       </w:r>
-                      <w:proofErr w:type="gramStart"/>
                       <w:r>
                         <w:rPr>
                           <w:rFonts w:ascii="Courier New" w:eastAsia="Times New Roman" w:hAnsi="Courier New" w:cs="Courier New"/>
@@ -5067,7 +5669,6 @@
                         </w:rPr>
                         <w:t>public</w:t>
                       </w:r>
-                      <w:proofErr w:type="gramEnd"/>
                       <w:r>
                         <w:rPr>
                           <w:rFonts w:ascii="Courier New" w:eastAsia="Times New Roman" w:hAnsi="Courier New" w:cs="Courier New"/>
@@ -5370,7 +5971,6 @@
                         </w:rPr>
                         <w:t xml:space="preserve">    </w:t>
                       </w:r>
-                      <w:proofErr w:type="gramStart"/>
                       <w:r>
                         <w:rPr>
                           <w:rFonts w:ascii="Courier New" w:eastAsia="Times New Roman" w:hAnsi="Courier New" w:cs="Courier New"/>
@@ -5380,7 +5980,6 @@
                         </w:rPr>
                         <w:t>public</w:t>
                       </w:r>
-                      <w:proofErr w:type="gramEnd"/>
                       <w:r>
                         <w:rPr>
                           <w:rFonts w:ascii="Courier New" w:eastAsia="Times New Roman" w:hAnsi="Courier New" w:cs="Courier New"/>
@@ -5877,6 +6476,7 @@
                                 <w:lang w:val="en-US"/>
                               </w:rPr>
                             </w:pPr>
+                            <w:proofErr w:type="gramStart"/>
                             <w:r>
                               <w:rPr>
                                 <w:rFonts w:ascii="Courier New" w:eastAsia="Times New Roman" w:hAnsi="Courier New" w:cs="Courier New"/>
@@ -5888,13 +6488,23 @@
                               </w:rPr>
                               <w:t>import</w:t>
                             </w:r>
-                            <w:r>
-                              <w:rPr>
-                                <w:rFonts w:ascii="Courier New" w:eastAsia="Times New Roman" w:hAnsi="Courier New" w:cs="Courier New"/>
-                                <w:sz w:val="20"/>
-                                <w:lang w:val="en-US"/>
-                              </w:rPr>
-                              <w:t xml:space="preserve"> java</w:t>
+                            <w:proofErr w:type="gramEnd"/>
+                            <w:r>
+                              <w:rPr>
+                                <w:rFonts w:ascii="Courier New" w:eastAsia="Times New Roman" w:hAnsi="Courier New" w:cs="Courier New"/>
+                                <w:sz w:val="20"/>
+                                <w:lang w:val="en-US"/>
+                              </w:rPr>
+                              <w:t xml:space="preserve"> </w:t>
+                            </w:r>
+                            <w:proofErr w:type="spellStart"/>
+                            <w:r>
+                              <w:rPr>
+                                <w:rFonts w:ascii="Courier New" w:eastAsia="Times New Roman" w:hAnsi="Courier New" w:cs="Courier New"/>
+                                <w:sz w:val="20"/>
+                                <w:lang w:val="en-US"/>
+                              </w:rPr>
+                              <w:t>java</w:t>
                             </w:r>
                             <w:r>
                               <w:rPr>
@@ -5934,6 +6544,7 @@
                               </w:rPr>
                               <w:t>RemoteException</w:t>
                             </w:r>
+                            <w:proofErr w:type="spellEnd"/>
                             <w:r>
                               <w:rPr>
                                 <w:rFonts w:ascii="Courier New" w:eastAsia="Times New Roman" w:hAnsi="Courier New" w:cs="Courier New"/>
@@ -5957,6 +6568,7 @@
                                 <w:lang w:val="en-US"/>
                               </w:rPr>
                             </w:pPr>
+                            <w:proofErr w:type="gramStart"/>
                             <w:r>
                               <w:rPr>
                                 <w:rFonts w:ascii="Courier New" w:eastAsia="Times New Roman" w:hAnsi="Courier New" w:cs="Courier New"/>
@@ -5968,13 +6580,23 @@
                               </w:rPr>
                               <w:t>import</w:t>
                             </w:r>
-                            <w:r>
-                              <w:rPr>
-                                <w:rFonts w:ascii="Courier New" w:eastAsia="Times New Roman" w:hAnsi="Courier New" w:cs="Courier New"/>
-                                <w:sz w:val="20"/>
-                                <w:lang w:val="en-US"/>
-                              </w:rPr>
-                              <w:t xml:space="preserve"> java</w:t>
+                            <w:proofErr w:type="gramEnd"/>
+                            <w:r>
+                              <w:rPr>
+                                <w:rFonts w:ascii="Courier New" w:eastAsia="Times New Roman" w:hAnsi="Courier New" w:cs="Courier New"/>
+                                <w:sz w:val="20"/>
+                                <w:lang w:val="en-US"/>
+                              </w:rPr>
+                              <w:t xml:space="preserve"> </w:t>
+                            </w:r>
+                            <w:proofErr w:type="spellStart"/>
+                            <w:r>
+                              <w:rPr>
+                                <w:rFonts w:ascii="Courier New" w:eastAsia="Times New Roman" w:hAnsi="Courier New" w:cs="Courier New"/>
+                                <w:sz w:val="20"/>
+                                <w:lang w:val="en-US"/>
+                              </w:rPr>
+                              <w:t>java</w:t>
                             </w:r>
                             <w:r>
                               <w:rPr>
@@ -6014,6 +6636,7 @@
                               </w:rPr>
                               <w:t>List</w:t>
                             </w:r>
+                            <w:proofErr w:type="spellEnd"/>
                             <w:r>
                               <w:rPr>
                                 <w:rFonts w:ascii="Courier New" w:eastAsia="Times New Roman" w:hAnsi="Courier New" w:cs="Courier New"/>
@@ -6048,6 +6671,8 @@
                                 <w:sz w:val="20"/>
                               </w:rPr>
                             </w:pPr>
+                            <w:proofErr w:type="spellStart"/>
+                            <w:proofErr w:type="gramStart"/>
                             <w:r>
                               <w:rPr>
                                 <w:rFonts w:ascii="Courier New" w:eastAsia="Times New Roman" w:hAnsi="Courier New" w:cs="Courier New"/>
@@ -6056,6 +6681,8 @@
                               </w:rPr>
                               <w:t>public</w:t>
                             </w:r>
+                            <w:proofErr w:type="spellEnd"/>
+                            <w:proofErr w:type="gramEnd"/>
                             <w:r>
                               <w:rPr>
                                 <w:rFonts w:ascii="Courier New" w:eastAsia="Times New Roman" w:hAnsi="Courier New" w:cs="Courier New"/>
@@ -6078,6 +6705,7 @@
                               </w:rPr>
                               <w:t xml:space="preserve"> Ordenar </w:t>
                             </w:r>
+                            <w:proofErr w:type="spellStart"/>
                             <w:r>
                               <w:rPr>
                                 <w:rFonts w:ascii="Courier New" w:eastAsia="Times New Roman" w:hAnsi="Courier New" w:cs="Courier New"/>
@@ -6088,12 +6716,21 @@
                               </w:rPr>
                               <w:t>extends</w:t>
                             </w:r>
-                            <w:r>
-                              <w:rPr>
-                                <w:rFonts w:ascii="Courier New" w:eastAsia="Times New Roman" w:hAnsi="Courier New" w:cs="Courier New"/>
-                                <w:sz w:val="20"/>
-                              </w:rPr>
-                              <w:t xml:space="preserve"> java</w:t>
+                            <w:proofErr w:type="spellEnd"/>
+                            <w:r>
+                              <w:rPr>
+                                <w:rFonts w:ascii="Courier New" w:eastAsia="Times New Roman" w:hAnsi="Courier New" w:cs="Courier New"/>
+                                <w:sz w:val="20"/>
+                              </w:rPr>
+                              <w:t xml:space="preserve"> </w:t>
+                            </w:r>
+                            <w:proofErr w:type="spellStart"/>
+                            <w:r>
+                              <w:rPr>
+                                <w:rFonts w:ascii="Courier New" w:eastAsia="Times New Roman" w:hAnsi="Courier New" w:cs="Courier New"/>
+                                <w:sz w:val="20"/>
+                              </w:rPr>
+                              <w:t>java</w:t>
                             </w:r>
                             <w:r>
                               <w:rPr>
@@ -6127,7 +6764,15 @@
                                 <w:rFonts w:ascii="Courier New" w:eastAsia="Times New Roman" w:hAnsi="Courier New" w:cs="Courier New"/>
                                 <w:sz w:val="20"/>
                               </w:rPr>
-                              <w:t xml:space="preserve">Remote </w:t>
+                              <w:t>Remote</w:t>
+                            </w:r>
+                            <w:proofErr w:type="spellEnd"/>
+                            <w:r>
+                              <w:rPr>
+                                <w:rFonts w:ascii="Courier New" w:eastAsia="Times New Roman" w:hAnsi="Courier New" w:cs="Courier New"/>
+                                <w:sz w:val="20"/>
+                              </w:rPr>
+                              <w:t xml:space="preserve"> </w:t>
                             </w:r>
                             <w:r>
                               <w:rPr>
@@ -6195,7 +6840,25 @@
                                 <w:color w:val="008080"/>
                                 <w:sz w:val="20"/>
                               </w:rPr>
-                              <w:t xml:space="preserve">     * Método remoto que recebe a chamada do cliente para ordernar uma lista de</w:t>
+                              <w:t xml:space="preserve">     * Método remoto que recebe a chamada do cliente para </w:t>
+                            </w:r>
+                            <w:proofErr w:type="spellStart"/>
+                            <w:r>
+                              <w:rPr>
+                                <w:rFonts w:ascii="Courier New" w:eastAsia="Times New Roman" w:hAnsi="Courier New" w:cs="Courier New"/>
+                                <w:color w:val="008080"/>
+                                <w:sz w:val="20"/>
+                              </w:rPr>
+                              <w:t>ordernar</w:t>
+                            </w:r>
+                            <w:proofErr w:type="spellEnd"/>
+                            <w:r>
+                              <w:rPr>
+                                <w:rFonts w:ascii="Courier New" w:eastAsia="Times New Roman" w:hAnsi="Courier New" w:cs="Courier New"/>
+                                <w:color w:val="008080"/>
+                                <w:sz w:val="20"/>
+                              </w:rPr>
+                              <w:t xml:space="preserve"> uma lista de</w:t>
                             </w:r>
                           </w:p>
                           <w:p>
@@ -6255,8 +6918,54 @@
                                 <w:color w:val="008080"/>
                                 <w:sz w:val="20"/>
                               </w:rPr>
-                              <w:t xml:space="preserve">     * @param numeros - lista de inteiros que deseja-se ordernar</w:t>
-                            </w:r>
+                              <w:t xml:space="preserve">     * @</w:t>
+                            </w:r>
+                            <w:proofErr w:type="spellStart"/>
+                            <w:r>
+                              <w:rPr>
+                                <w:rFonts w:ascii="Courier New" w:eastAsia="Times New Roman" w:hAnsi="Courier New" w:cs="Courier New"/>
+                                <w:color w:val="008080"/>
+                                <w:sz w:val="20"/>
+                              </w:rPr>
+                              <w:t>param</w:t>
+                            </w:r>
+                            <w:proofErr w:type="spellEnd"/>
+                            <w:r>
+                              <w:rPr>
+                                <w:rFonts w:ascii="Courier New" w:eastAsia="Times New Roman" w:hAnsi="Courier New" w:cs="Courier New"/>
+                                <w:color w:val="008080"/>
+                                <w:sz w:val="20"/>
+                              </w:rPr>
+                              <w:t xml:space="preserve"> </w:t>
+                            </w:r>
+                            <w:proofErr w:type="spellStart"/>
+                            <w:r>
+                              <w:rPr>
+                                <w:rFonts w:ascii="Courier New" w:eastAsia="Times New Roman" w:hAnsi="Courier New" w:cs="Courier New"/>
+                                <w:color w:val="008080"/>
+                                <w:sz w:val="20"/>
+                              </w:rPr>
+                              <w:t>numeros</w:t>
+                            </w:r>
+                            <w:proofErr w:type="spellEnd"/>
+                            <w:r>
+                              <w:rPr>
+                                <w:rFonts w:ascii="Courier New" w:eastAsia="Times New Roman" w:hAnsi="Courier New" w:cs="Courier New"/>
+                                <w:color w:val="008080"/>
+                                <w:sz w:val="20"/>
+                              </w:rPr>
+                              <w:t xml:space="preserve"> - lista de inteiros que deseja-se </w:t>
+                            </w:r>
+                            <w:proofErr w:type="spellStart"/>
+                            <w:r>
+                              <w:rPr>
+                                <w:rFonts w:ascii="Courier New" w:eastAsia="Times New Roman" w:hAnsi="Courier New" w:cs="Courier New"/>
+                                <w:color w:val="008080"/>
+                                <w:sz w:val="20"/>
+                              </w:rPr>
+                              <w:t>ordernar</w:t>
+                            </w:r>
+                            <w:proofErr w:type="spellEnd"/>
                           </w:p>
                           <w:p>
                             <w:pPr>
@@ -6275,7 +6984,25 @@
                                 <w:color w:val="008080"/>
                                 <w:sz w:val="20"/>
                               </w:rPr>
-                              <w:t xml:space="preserve">     * @return a lista de inteiros ordenada</w:t>
+                              <w:t xml:space="preserve">     * @</w:t>
+                            </w:r>
+                            <w:proofErr w:type="spellStart"/>
+                            <w:r>
+                              <w:rPr>
+                                <w:rFonts w:ascii="Courier New" w:eastAsia="Times New Roman" w:hAnsi="Courier New" w:cs="Courier New"/>
+                                <w:color w:val="008080"/>
+                                <w:sz w:val="20"/>
+                              </w:rPr>
+                              <w:t>return</w:t>
+                            </w:r>
+                            <w:proofErr w:type="spellEnd"/>
+                            <w:r>
+                              <w:rPr>
+                                <w:rFonts w:ascii="Courier New" w:eastAsia="Times New Roman" w:hAnsi="Courier New" w:cs="Courier New"/>
+                                <w:color w:val="008080"/>
+                                <w:sz w:val="20"/>
+                              </w:rPr>
+                              <w:t xml:space="preserve"> a lista de inteiros ordenada</w:t>
                             </w:r>
                           </w:p>
                           <w:p>
@@ -6305,8 +7032,19 @@
                                 <w:sz w:val="20"/>
                                 <w:lang w:val="en-US"/>
                               </w:rPr>
-                              <w:t>* @throws java.rmi.RemoteException</w:t>
-                            </w:r>
+                              <w:t xml:space="preserve">* @throws </w:t>
+                            </w:r>
+                            <w:proofErr w:type="spellStart"/>
+                            <w:r>
+                              <w:rPr>
+                                <w:rFonts w:ascii="Courier New" w:eastAsia="Times New Roman" w:hAnsi="Courier New" w:cs="Courier New"/>
+                                <w:color w:val="008080"/>
+                                <w:sz w:val="20"/>
+                                <w:lang w:val="en-US"/>
+                              </w:rPr>
+                              <w:t>java.rmi.RemoteException</w:t>
+                            </w:r>
+                            <w:proofErr w:type="spellEnd"/>
                           </w:p>
                           <w:p>
                             <w:pPr>
@@ -6348,6 +7086,7 @@
                               </w:rPr>
                               <w:t xml:space="preserve">    </w:t>
                             </w:r>
+                            <w:proofErr w:type="gramStart"/>
                             <w:r>
                               <w:rPr>
                                 <w:rFonts w:ascii="Courier New" w:eastAsia="Times New Roman" w:hAnsi="Courier New" w:cs="Courier New"/>
@@ -6357,6 +7096,7 @@
                               </w:rPr>
                               <w:t>public</w:t>
                             </w:r>
+                            <w:proofErr w:type="gramEnd"/>
                             <w:r>
                               <w:rPr>
                                 <w:rFonts w:ascii="Courier New" w:eastAsia="Times New Roman" w:hAnsi="Courier New" w:cs="Courier New"/>
@@ -6401,8 +7141,18 @@
                                 <w:sz w:val="20"/>
                                 <w:lang w:val="en-US"/>
                               </w:rPr>
-                              <w:t xml:space="preserve"> ordenarVetor</w:t>
-                            </w:r>
+                              <w:t xml:space="preserve"> </w:t>
+                            </w:r>
+                            <w:proofErr w:type="spellStart"/>
+                            <w:r>
+                              <w:rPr>
+                                <w:rFonts w:ascii="Courier New" w:eastAsia="Times New Roman" w:hAnsi="Courier New" w:cs="Courier New"/>
+                                <w:sz w:val="20"/>
+                                <w:lang w:val="en-US"/>
+                              </w:rPr>
+                              <w:t>ordenarVetor</w:t>
+                            </w:r>
+                            <w:proofErr w:type="spellEnd"/>
                             <w:r>
                               <w:rPr>
                                 <w:rFonts w:ascii="Courier New" w:eastAsia="Times New Roman" w:hAnsi="Courier New" w:cs="Courier New"/>
@@ -6458,8 +7208,18 @@
                                 <w:sz w:val="20"/>
                                 <w:lang w:val="en-US"/>
                               </w:rPr>
-                              <w:t xml:space="preserve"> numeros</w:t>
-                            </w:r>
+                              <w:t xml:space="preserve"> </w:t>
+                            </w:r>
+                            <w:proofErr w:type="spellStart"/>
+                            <w:r>
+                              <w:rPr>
+                                <w:rFonts w:ascii="Courier New" w:eastAsia="Times New Roman" w:hAnsi="Courier New" w:cs="Courier New"/>
+                                <w:sz w:val="20"/>
+                                <w:lang w:val="en-US"/>
+                              </w:rPr>
+                              <w:t>numeros</w:t>
+                            </w:r>
+                            <w:proofErr w:type="spellEnd"/>
                             <w:r>
                               <w:rPr>
                                 <w:rFonts w:ascii="Courier New" w:eastAsia="Times New Roman" w:hAnsi="Courier New" w:cs="Courier New"/>
@@ -6496,8 +7256,18 @@
                                 <w:sz w:val="20"/>
                                 <w:lang w:val="en-US"/>
                               </w:rPr>
-                              <w:t xml:space="preserve"> RemoteException</w:t>
-                            </w:r>
+                              <w:t xml:space="preserve"> </w:t>
+                            </w:r>
+                            <w:proofErr w:type="spellStart"/>
+                            <w:r>
+                              <w:rPr>
+                                <w:rFonts w:ascii="Courier New" w:eastAsia="Times New Roman" w:hAnsi="Courier New" w:cs="Courier New"/>
+                                <w:sz w:val="20"/>
+                                <w:lang w:val="en-US"/>
+                              </w:rPr>
+                              <w:t>RemoteException</w:t>
+                            </w:r>
+                            <w:proofErr w:type="spellEnd"/>
                             <w:r>
                               <w:rPr>
                                 <w:rFonts w:ascii="Courier New" w:eastAsia="Times New Roman" w:hAnsi="Courier New" w:cs="Courier New"/>
@@ -6627,8 +7397,54 @@
                                 <w:color w:val="008080"/>
                                 <w:sz w:val="20"/>
                               </w:rPr>
-                              <w:t xml:space="preserve">     * @param numeros - lista de inteiros que deseja-se ordernar</w:t>
-                            </w:r>
+                              <w:t xml:space="preserve">     * @</w:t>
+                            </w:r>
+                            <w:proofErr w:type="spellStart"/>
+                            <w:r>
+                              <w:rPr>
+                                <w:rFonts w:ascii="Courier New" w:eastAsia="Times New Roman" w:hAnsi="Courier New" w:cs="Courier New"/>
+                                <w:color w:val="008080"/>
+                                <w:sz w:val="20"/>
+                              </w:rPr>
+                              <w:t>param</w:t>
+                            </w:r>
+                            <w:proofErr w:type="spellEnd"/>
+                            <w:r>
+                              <w:rPr>
+                                <w:rFonts w:ascii="Courier New" w:eastAsia="Times New Roman" w:hAnsi="Courier New" w:cs="Courier New"/>
+                                <w:color w:val="008080"/>
+                                <w:sz w:val="20"/>
+                              </w:rPr>
+                              <w:t xml:space="preserve"> </w:t>
+                            </w:r>
+                            <w:proofErr w:type="spellStart"/>
+                            <w:r>
+                              <w:rPr>
+                                <w:rFonts w:ascii="Courier New" w:eastAsia="Times New Roman" w:hAnsi="Courier New" w:cs="Courier New"/>
+                                <w:color w:val="008080"/>
+                                <w:sz w:val="20"/>
+                              </w:rPr>
+                              <w:t>numeros</w:t>
+                            </w:r>
+                            <w:proofErr w:type="spellEnd"/>
+                            <w:r>
+                              <w:rPr>
+                                <w:rFonts w:ascii="Courier New" w:eastAsia="Times New Roman" w:hAnsi="Courier New" w:cs="Courier New"/>
+                                <w:color w:val="008080"/>
+                                <w:sz w:val="20"/>
+                              </w:rPr>
+                              <w:t xml:space="preserve"> - lista de inteiros que deseja-se </w:t>
+                            </w:r>
+                            <w:proofErr w:type="spellStart"/>
+                            <w:r>
+                              <w:rPr>
+                                <w:rFonts w:ascii="Courier New" w:eastAsia="Times New Roman" w:hAnsi="Courier New" w:cs="Courier New"/>
+                                <w:color w:val="008080"/>
+                                <w:sz w:val="20"/>
+                              </w:rPr>
+                              <w:t>ordernar</w:t>
+                            </w:r>
+                            <w:proofErr w:type="spellEnd"/>
                           </w:p>
                           <w:p>
                             <w:pPr>
@@ -6647,7 +7463,25 @@
                                 <w:color w:val="008080"/>
                                 <w:sz w:val="20"/>
                               </w:rPr>
-                              <w:t xml:space="preserve">     * @return a lista de inteiros passada como parâmetro</w:t>
+                              <w:t xml:space="preserve">     * @</w:t>
+                            </w:r>
+                            <w:proofErr w:type="spellStart"/>
+                            <w:r>
+                              <w:rPr>
+                                <w:rFonts w:ascii="Courier New" w:eastAsia="Times New Roman" w:hAnsi="Courier New" w:cs="Courier New"/>
+                                <w:color w:val="008080"/>
+                                <w:sz w:val="20"/>
+                              </w:rPr>
+                              <w:t>return</w:t>
+                            </w:r>
+                            <w:proofErr w:type="spellEnd"/>
+                            <w:r>
+                              <w:rPr>
+                                <w:rFonts w:ascii="Courier New" w:eastAsia="Times New Roman" w:hAnsi="Courier New" w:cs="Courier New"/>
+                                <w:color w:val="008080"/>
+                                <w:sz w:val="20"/>
+                              </w:rPr>
+                              <w:t xml:space="preserve"> a lista de inteiros passada como parâmetro</w:t>
                             </w:r>
                           </w:p>
                           <w:p>
@@ -6677,8 +7511,19 @@
                                 <w:sz w:val="20"/>
                                 <w:lang w:val="en-US"/>
                               </w:rPr>
-                              <w:t>* @throws java.rmi.RemoteException</w:t>
-                            </w:r>
+                              <w:t xml:space="preserve">* @throws </w:t>
+                            </w:r>
+                            <w:proofErr w:type="spellStart"/>
+                            <w:r>
+                              <w:rPr>
+                                <w:rFonts w:ascii="Courier New" w:eastAsia="Times New Roman" w:hAnsi="Courier New" w:cs="Courier New"/>
+                                <w:color w:val="008080"/>
+                                <w:sz w:val="20"/>
+                                <w:lang w:val="en-US"/>
+                              </w:rPr>
+                              <w:t>java.rmi.RemoteException</w:t>
+                            </w:r>
+                            <w:proofErr w:type="spellEnd"/>
                           </w:p>
                           <w:p>
                             <w:pPr>
@@ -6720,6 +7565,7 @@
                               </w:rPr>
                               <w:t xml:space="preserve">    </w:t>
                             </w:r>
+                            <w:proofErr w:type="gramStart"/>
                             <w:r>
                               <w:rPr>
                                 <w:rFonts w:ascii="Courier New" w:eastAsia="Times New Roman" w:hAnsi="Courier New" w:cs="Courier New"/>
@@ -6729,6 +7575,7 @@
                               </w:rPr>
                               <w:t>public</w:t>
                             </w:r>
+                            <w:proofErr w:type="gramEnd"/>
                             <w:r>
                               <w:rPr>
                                 <w:rFonts w:ascii="Courier New" w:eastAsia="Times New Roman" w:hAnsi="Courier New" w:cs="Courier New"/>
@@ -6773,8 +7620,18 @@
                                 <w:sz w:val="20"/>
                                 <w:lang w:val="en-US"/>
                               </w:rPr>
-                              <w:t xml:space="preserve"> calcularOverhead</w:t>
-                            </w:r>
+                              <w:t xml:space="preserve"> </w:t>
+                            </w:r>
+                            <w:proofErr w:type="spellStart"/>
+                            <w:r>
+                              <w:rPr>
+                                <w:rFonts w:ascii="Courier New" w:eastAsia="Times New Roman" w:hAnsi="Courier New" w:cs="Courier New"/>
+                                <w:sz w:val="20"/>
+                                <w:lang w:val="en-US"/>
+                              </w:rPr>
+                              <w:t>calcularOverhead</w:t>
+                            </w:r>
+                            <w:proofErr w:type="spellEnd"/>
                             <w:r>
                               <w:rPr>
                                 <w:rFonts w:ascii="Courier New" w:eastAsia="Times New Roman" w:hAnsi="Courier New" w:cs="Courier New"/>
@@ -6830,8 +7687,18 @@
                                 <w:sz w:val="20"/>
                                 <w:lang w:val="en-US"/>
                               </w:rPr>
-                              <w:t xml:space="preserve"> numeros</w:t>
-                            </w:r>
+                              <w:t xml:space="preserve"> </w:t>
+                            </w:r>
+                            <w:proofErr w:type="spellStart"/>
+                            <w:r>
+                              <w:rPr>
+                                <w:rFonts w:ascii="Courier New" w:eastAsia="Times New Roman" w:hAnsi="Courier New" w:cs="Courier New"/>
+                                <w:sz w:val="20"/>
+                                <w:lang w:val="en-US"/>
+                              </w:rPr>
+                              <w:t>numeros</w:t>
+                            </w:r>
+                            <w:proofErr w:type="spellEnd"/>
                             <w:r>
                               <w:rPr>
                                 <w:rFonts w:ascii="Courier New" w:eastAsia="Times New Roman" w:hAnsi="Courier New" w:cs="Courier New"/>
@@ -6868,8 +7735,18 @@
                                 <w:sz w:val="20"/>
                                 <w:lang w:val="en-US"/>
                               </w:rPr>
-                              <w:t xml:space="preserve"> RemoteException</w:t>
-                            </w:r>
+                              <w:t xml:space="preserve"> </w:t>
+                            </w:r>
+                            <w:proofErr w:type="spellStart"/>
+                            <w:r>
+                              <w:rPr>
+                                <w:rFonts w:ascii="Courier New" w:eastAsia="Times New Roman" w:hAnsi="Courier New" w:cs="Courier New"/>
+                                <w:sz w:val="20"/>
+                                <w:lang w:val="en-US"/>
+                              </w:rPr>
+                              <w:t>RemoteException</w:t>
+                            </w:r>
+                            <w:proofErr w:type="spellEnd"/>
                             <w:r>
                               <w:rPr>
                                 <w:rFonts w:ascii="Courier New" w:eastAsia="Times New Roman" w:hAnsi="Courier New" w:cs="Courier New"/>
@@ -8287,12 +9164,14 @@
       <w:r>
         <w:t xml:space="preserve"> disponível remotamente. Tal interface é a </w:t>
       </w:r>
+      <w:proofErr w:type="spellStart"/>
       <w:r>
         <w:rPr>
           <w:i/>
         </w:rPr>
         <w:t>java.rmi.Remote</w:t>
       </w:r>
+      <w:proofErr w:type="spellEnd"/>
       <w:r>
         <w:t xml:space="preserve"> ou simplesmente </w:t>
       </w:r>
@@ -8499,7 +9378,25 @@
                                 <w:color w:val="008080"/>
                                 <w:sz w:val="20"/>
                               </w:rPr>
-                              <w:t xml:space="preserve">     * @param writer - buffer </w:t>
+                              <w:t xml:space="preserve">     * @param </w:t>
+                            </w:r>
+                            <w:proofErr w:type="spellStart"/>
+                            <w:r>
+                              <w:rPr>
+                                <w:rFonts w:ascii="Courier New" w:eastAsia="Times New Roman" w:hAnsi="Courier New" w:cs="Courier New"/>
+                                <w:color w:val="008080"/>
+                                <w:sz w:val="20"/>
+                              </w:rPr>
+                              <w:t>writer</w:t>
+                            </w:r>
+                            <w:proofErr w:type="spellEnd"/>
+                            <w:r>
+                              <w:rPr>
+                                <w:rFonts w:ascii="Courier New" w:eastAsia="Times New Roman" w:hAnsi="Courier New" w:cs="Courier New"/>
+                                <w:color w:val="008080"/>
+                                <w:sz w:val="20"/>
+                              </w:rPr>
+                              <w:t xml:space="preserve"> - buffer </w:t>
                             </w:r>
                             <w:r>
                               <w:rPr>
@@ -8545,8 +9442,59 @@
                                 <w:sz w:val="20"/>
                                 <w:lang w:val="en-US"/>
                               </w:rPr>
-                              <w:t>* @param numeros - lista</w:t>
-                            </w:r>
+                              <w:t>* @</w:t>
+                            </w:r>
+                            <w:proofErr w:type="spellStart"/>
+                            <w:r>
+                              <w:rPr>
+                                <w:rFonts w:ascii="Courier New" w:eastAsia="Times New Roman" w:hAnsi="Courier New" w:cs="Courier New"/>
+                                <w:color w:val="008080"/>
+                                <w:sz w:val="20"/>
+                                <w:lang w:val="en-US"/>
+                              </w:rPr>
+                              <w:t>param</w:t>
+                            </w:r>
+                            <w:proofErr w:type="spellEnd"/>
+                            <w:r>
+                              <w:rPr>
+                                <w:rFonts w:ascii="Courier New" w:eastAsia="Times New Roman" w:hAnsi="Courier New" w:cs="Courier New"/>
+                                <w:color w:val="008080"/>
+                                <w:sz w:val="20"/>
+                                <w:lang w:val="en-US"/>
+                              </w:rPr>
+                              <w:t xml:space="preserve"> </w:t>
+                            </w:r>
+                            <w:proofErr w:type="spellStart"/>
+                            <w:r>
+                              <w:rPr>
+                                <w:rFonts w:ascii="Courier New" w:eastAsia="Times New Roman" w:hAnsi="Courier New" w:cs="Courier New"/>
+                                <w:color w:val="008080"/>
+                                <w:sz w:val="20"/>
+                                <w:lang w:val="en-US"/>
+                              </w:rPr>
+                              <w:t>numeros</w:t>
+                            </w:r>
+                            <w:proofErr w:type="spellEnd"/>
+                            <w:r>
+                              <w:rPr>
+                                <w:rFonts w:ascii="Courier New" w:eastAsia="Times New Roman" w:hAnsi="Courier New" w:cs="Courier New"/>
+                                <w:color w:val="008080"/>
+                                <w:sz w:val="20"/>
+                                <w:lang w:val="en-US"/>
+                              </w:rPr>
+                              <w:t xml:space="preserve"> - </w:t>
+                            </w:r>
+                            <w:proofErr w:type="spellStart"/>
+                            <w:r>
+                              <w:rPr>
+                                <w:rFonts w:ascii="Courier New" w:eastAsia="Times New Roman" w:hAnsi="Courier New" w:cs="Courier New"/>
+                                <w:color w:val="008080"/>
+                                <w:sz w:val="20"/>
+                                <w:lang w:val="en-US"/>
+                              </w:rPr>
+                              <w:t>lista</w:t>
+                            </w:r>
+                            <w:proofErr w:type="spellEnd"/>
                           </w:p>
                           <w:p>
                             <w:pPr>
@@ -8588,6 +9536,7 @@
                               </w:rPr>
                               <w:t xml:space="preserve">    </w:t>
                             </w:r>
+                            <w:proofErr w:type="gramStart"/>
                             <w:r>
                               <w:rPr>
                                 <w:rFonts w:ascii="Courier New" w:eastAsia="Times New Roman" w:hAnsi="Courier New" w:cs="Courier New"/>
@@ -8597,6 +9546,7 @@
                               </w:rPr>
                               <w:t>public</w:t>
                             </w:r>
+                            <w:proofErr w:type="gramEnd"/>
                             <w:r>
                               <w:rPr>
                                 <w:rFonts w:ascii="Courier New" w:eastAsia="Times New Roman" w:hAnsi="Courier New" w:cs="Courier New"/>
@@ -8637,8 +9587,18 @@
                                 <w:sz w:val="20"/>
                                 <w:lang w:val="en-US"/>
                               </w:rPr>
-                              <w:t xml:space="preserve"> versaoSequencial</w:t>
-                            </w:r>
+                              <w:t xml:space="preserve"> </w:t>
+                            </w:r>
+                            <w:proofErr w:type="spellStart"/>
+                            <w:r>
+                              <w:rPr>
+                                <w:rFonts w:ascii="Courier New" w:eastAsia="Times New Roman" w:hAnsi="Courier New" w:cs="Courier New"/>
+                                <w:sz w:val="20"/>
+                                <w:lang w:val="en-US"/>
+                              </w:rPr>
+                              <w:t>versaoSequencial</w:t>
+                            </w:r>
+                            <w:proofErr w:type="spellEnd"/>
                             <w:r>
                               <w:rPr>
                                 <w:rFonts w:ascii="Courier New" w:eastAsia="Times New Roman" w:hAnsi="Courier New" w:cs="Courier New"/>
@@ -8650,13 +9610,23 @@
                               </w:rPr>
                               <w:t>(</w:t>
                             </w:r>
-                            <w:r>
-                              <w:rPr>
-                                <w:rFonts w:ascii="Courier New" w:eastAsia="Times New Roman" w:hAnsi="Courier New" w:cs="Courier New"/>
-                                <w:sz w:val="20"/>
-                                <w:lang w:val="en-US"/>
-                              </w:rPr>
-                              <w:t>PrintWriter writer</w:t>
+                            <w:proofErr w:type="spellStart"/>
+                            <w:r>
+                              <w:rPr>
+                                <w:rFonts w:ascii="Courier New" w:eastAsia="Times New Roman" w:hAnsi="Courier New" w:cs="Courier New"/>
+                                <w:sz w:val="20"/>
+                                <w:lang w:val="en-US"/>
+                              </w:rPr>
+                              <w:t>PrintWriter</w:t>
+                            </w:r>
+                            <w:proofErr w:type="spellEnd"/>
+                            <w:r>
+                              <w:rPr>
+                                <w:rFonts w:ascii="Courier New" w:eastAsia="Times New Roman" w:hAnsi="Courier New" w:cs="Courier New"/>
+                                <w:sz w:val="20"/>
+                                <w:lang w:val="en-US"/>
+                              </w:rPr>
+                              <w:t xml:space="preserve"> writer</w:t>
                             </w:r>
                             <w:r>
                               <w:rPr>
@@ -8713,8 +9683,18 @@
                                 <w:sz w:val="20"/>
                                 <w:lang w:val="en-US"/>
                               </w:rPr>
-                              <w:t xml:space="preserve"> numeros</w:t>
-                            </w:r>
+                              <w:t xml:space="preserve"> </w:t>
+                            </w:r>
+                            <w:proofErr w:type="spellStart"/>
+                            <w:r>
+                              <w:rPr>
+                                <w:rFonts w:ascii="Courier New" w:eastAsia="Times New Roman" w:hAnsi="Courier New" w:cs="Courier New"/>
+                                <w:sz w:val="20"/>
+                                <w:lang w:val="en-US"/>
+                              </w:rPr>
+                              <w:t>numeros</w:t>
+                            </w:r>
+                            <w:proofErr w:type="spellEnd"/>
                             <w:r>
                               <w:rPr>
                                 <w:rFonts w:ascii="Courier New" w:eastAsia="Times New Roman" w:hAnsi="Courier New" w:cs="Courier New"/>
@@ -8765,6 +9745,7 @@
                               </w:rPr>
                               <w:t xml:space="preserve">        </w:t>
                             </w:r>
+                            <w:proofErr w:type="gramStart"/>
                             <w:r>
                               <w:rPr>
                                 <w:rFonts w:ascii="Courier New" w:eastAsia="Times New Roman" w:hAnsi="Courier New" w:cs="Courier New"/>
@@ -8774,13 +9755,32 @@
                               </w:rPr>
                               <w:t>long</w:t>
                             </w:r>
-                            <w:r>
-                              <w:rPr>
-                                <w:rFonts w:ascii="Courier New" w:eastAsia="Times New Roman" w:hAnsi="Courier New" w:cs="Courier New"/>
-                                <w:sz w:val="20"/>
-                                <w:lang w:val="en-US"/>
-                              </w:rPr>
-                              <w:t xml:space="preserve"> nanoTime </w:t>
+                            <w:proofErr w:type="gramEnd"/>
+                            <w:r>
+                              <w:rPr>
+                                <w:rFonts w:ascii="Courier New" w:eastAsia="Times New Roman" w:hAnsi="Courier New" w:cs="Courier New"/>
+                                <w:sz w:val="20"/>
+                                <w:lang w:val="en-US"/>
+                              </w:rPr>
+                              <w:t xml:space="preserve"> </w:t>
+                            </w:r>
+                            <w:proofErr w:type="spellStart"/>
+                            <w:r>
+                              <w:rPr>
+                                <w:rFonts w:ascii="Courier New" w:eastAsia="Times New Roman" w:hAnsi="Courier New" w:cs="Courier New"/>
+                                <w:sz w:val="20"/>
+                                <w:lang w:val="en-US"/>
+                              </w:rPr>
+                              <w:t>nanoTime</w:t>
+                            </w:r>
+                            <w:proofErr w:type="spellEnd"/>
+                            <w:r>
+                              <w:rPr>
+                                <w:rFonts w:ascii="Courier New" w:eastAsia="Times New Roman" w:hAnsi="Courier New" w:cs="Courier New"/>
+                                <w:sz w:val="20"/>
+                                <w:lang w:val="en-US"/>
+                              </w:rPr>
+                              <w:t xml:space="preserve"> </w:t>
                             </w:r>
                             <w:r>
                               <w:rPr>
@@ -8799,7 +9799,16 @@
                                 <w:sz w:val="20"/>
                                 <w:lang w:val="en-US"/>
                               </w:rPr>
-                              <w:t xml:space="preserve"> System</w:t>
+                              <w:t xml:space="preserve"> </w:t>
+                            </w:r>
+                            <w:proofErr w:type="spellStart"/>
+                            <w:r>
+                              <w:rPr>
+                                <w:rFonts w:ascii="Courier New" w:eastAsia="Times New Roman" w:hAnsi="Courier New" w:cs="Courier New"/>
+                                <w:sz w:val="20"/>
+                                <w:lang w:val="en-US"/>
+                              </w:rPr>
+                              <w:t>System</w:t>
                             </w:r>
                             <w:r>
                               <w:rPr>
@@ -8820,6 +9829,7 @@
                               </w:rPr>
                               <w:t>nanoTime</w:t>
                             </w:r>
+                            <w:proofErr w:type="spellEnd"/>
                             <w:r>
                               <w:rPr>
                                 <w:rFonts w:ascii="Courier New" w:eastAsia="Times New Roman" w:hAnsi="Courier New" w:cs="Courier New"/>
@@ -8849,7 +9859,17 @@
                                 <w:sz w:val="20"/>
                                 <w:lang w:val="en-US"/>
                               </w:rPr>
-                              <w:t xml:space="preserve">        Collections</w:t>
+                              <w:t xml:space="preserve">        </w:t>
+                            </w:r>
+                            <w:proofErr w:type="spellStart"/>
+                            <w:proofErr w:type="gramStart"/>
+                            <w:r>
+                              <w:rPr>
+                                <w:rFonts w:ascii="Courier New" w:eastAsia="Times New Roman" w:hAnsi="Courier New" w:cs="Courier New"/>
+                                <w:sz w:val="20"/>
+                                <w:lang w:val="en-US"/>
+                              </w:rPr>
+                              <w:t>Collections</w:t>
                             </w:r>
                             <w:r>
                               <w:rPr>
@@ -8870,6 +9890,7 @@
                               </w:rPr>
                               <w:t>sort</w:t>
                             </w:r>
+                            <w:proofErr w:type="spellEnd"/>
                             <w:r>
                               <w:rPr>
                                 <w:rFonts w:ascii="Courier New" w:eastAsia="Times New Roman" w:hAnsi="Courier New" w:cs="Courier New"/>
@@ -8881,6 +9902,8 @@
                               </w:rPr>
                               <w:t>(</w:t>
                             </w:r>
+                            <w:proofErr w:type="spellStart"/>
+                            <w:proofErr w:type="gramEnd"/>
                             <w:r>
                               <w:rPr>
                                 <w:rFonts w:ascii="Courier New" w:eastAsia="Times New Roman" w:hAnsi="Courier New" w:cs="Courier New"/>
@@ -8889,6 +9912,7 @@
                               </w:rPr>
                               <w:t>numeros</w:t>
                             </w:r>
+                            <w:proofErr w:type="spellEnd"/>
                             <w:r>
                               <w:rPr>
                                 <w:rFonts w:ascii="Courier New" w:eastAsia="Times New Roman" w:hAnsi="Courier New" w:cs="Courier New"/>
@@ -8920,6 +9944,7 @@
                               </w:rPr>
                               <w:t xml:space="preserve">        </w:t>
                             </w:r>
+                            <w:proofErr w:type="gramStart"/>
                             <w:r>
                               <w:rPr>
                                 <w:rFonts w:ascii="Courier New" w:eastAsia="Times New Roman" w:hAnsi="Courier New" w:cs="Courier New"/>
@@ -8929,6 +9954,7 @@
                               </w:rPr>
                               <w:t>double</w:t>
                             </w:r>
+                            <w:proofErr w:type="gramEnd"/>
                             <w:r>
                               <w:rPr>
                                 <w:rFonts w:ascii="Courier New" w:eastAsia="Times New Roman" w:hAnsi="Courier New" w:cs="Courier New"/>
@@ -8954,7 +9980,16 @@
                                 <w:sz w:val="20"/>
                                 <w:lang w:val="en-US"/>
                               </w:rPr>
-                              <w:t xml:space="preserve"> System</w:t>
+                              <w:t xml:space="preserve"> </w:t>
+                            </w:r>
+                            <w:proofErr w:type="spellStart"/>
+                            <w:r>
+                              <w:rPr>
+                                <w:rFonts w:ascii="Courier New" w:eastAsia="Times New Roman" w:hAnsi="Courier New" w:cs="Courier New"/>
+                                <w:sz w:val="20"/>
+                                <w:lang w:val="en-US"/>
+                              </w:rPr>
+                              <w:t>System</w:t>
                             </w:r>
                             <w:r>
                               <w:rPr>
@@ -8975,6 +10010,7 @@
                               </w:rPr>
                               <w:t>nanoTime</w:t>
                             </w:r>
+                            <w:proofErr w:type="spellEnd"/>
                             <w:r>
                               <w:rPr>
                                 <w:rFonts w:ascii="Courier New" w:eastAsia="Times New Roman" w:hAnsi="Courier New" w:cs="Courier New"/>
@@ -9006,6 +10042,7 @@
                               </w:rPr>
                               <w:t xml:space="preserve">        </w:t>
                             </w:r>
+                            <w:proofErr w:type="gramStart"/>
                             <w:r>
                               <w:rPr>
                                 <w:rFonts w:ascii="Courier New" w:eastAsia="Times New Roman" w:hAnsi="Courier New" w:cs="Courier New"/>
@@ -9015,6 +10052,7 @@
                               </w:rPr>
                               <w:t>double</w:t>
                             </w:r>
+                            <w:proofErr w:type="gramEnd"/>
                             <w:r>
                               <w:rPr>
                                 <w:rFonts w:ascii="Courier New" w:eastAsia="Times New Roman" w:hAnsi="Courier New" w:cs="Courier New"/>
@@ -9078,8 +10116,18 @@
                                 <w:sz w:val="20"/>
                                 <w:lang w:val="en-US"/>
                               </w:rPr>
-                              <w:t xml:space="preserve"> nanoTime</w:t>
-                            </w:r>
+                              <w:t xml:space="preserve"> </w:t>
+                            </w:r>
+                            <w:proofErr w:type="spellStart"/>
+                            <w:r>
+                              <w:rPr>
+                                <w:rFonts w:ascii="Courier New" w:eastAsia="Times New Roman" w:hAnsi="Courier New" w:cs="Courier New"/>
+                                <w:sz w:val="20"/>
+                                <w:lang w:val="en-US"/>
+                              </w:rPr>
+                              <w:t>nanoTime</w:t>
+                            </w:r>
+                            <w:proofErr w:type="spellEnd"/>
                             <w:r>
                               <w:rPr>
                                 <w:rFonts w:ascii="Courier New" w:eastAsia="Times New Roman" w:hAnsi="Courier New" w:cs="Courier New"/>
@@ -9153,11 +10201,18 @@
                                 <w:bCs/>
                                 <w:color w:val="000080"/>
                                 <w:sz w:val="20"/>
+                                <w:lang w:val="en-US"/>
                               </w:rPr>
                               <w:t>}</w:t>
                             </w:r>
                           </w:p>
-                          <w:p/>
+                          <w:p>
+                            <w:pPr>
+                              <w:rPr>
+                                <w:lang w:val="en-US"/>
+                              </w:rPr>
+                            </w:pPr>
+                          </w:p>
                         </w:txbxContent>
                       </wps:txbx>
                       <wps:bodyPr rot="0" vert="horz" wrap="square" lIns="91440" tIns="45720" rIns="91440" bIns="45720" anchor="t" anchorCtr="0">
@@ -9177,11 +10232,7 @@
           </mc:Choice>
           <mc:Fallback>
             <w:pict>
-              <v:shapetype w14:anchorId="01857A2C" id="_x0000_t202" coordsize="21600,21600" o:spt="202" path="m,l,21600r21600,l21600,xe">
-                <v:stroke joinstyle="miter"/>
-                <v:path gradientshapeok="t" o:connecttype="rect"/>
-              </v:shapetype>
-              <v:shape id="_x0000_s1031" type="#_x0000_t202" style="position:absolute;left:0;text-align:left;margin-left:-15.3pt;margin-top:46.6pt;width:435pt;height:110.6pt;z-index:251704320;visibility:visible;mso-wrap-style:square;mso-width-percent:0;mso-height-percent:200;mso-wrap-distance-left:9pt;mso-wrap-distance-top:3.6pt;mso-wrap-distance-right:9pt;mso-wrap-distance-bottom:3.6pt;mso-position-horizontal:absolute;mso-position-horizontal-relative:text;mso-position-vertical:absolute;mso-position-vertical-relative:text;mso-width-percent:0;mso-height-percent:200;mso-width-relative:margin;mso-height-relative:margin;v-text-anchor:top" o:gfxdata="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">
+              <v:shape w14:anchorId="01857A2C" id="_x0000_s1031" type="#_x0000_t202" style="position:absolute;left:0;text-align:left;margin-left:-15.3pt;margin-top:46.6pt;width:435pt;height:110.6pt;z-index:251704320;visibility:visible;mso-wrap-style:square;mso-width-percent:0;mso-height-percent:200;mso-wrap-distance-left:9pt;mso-wrap-distance-top:3.6pt;mso-wrap-distance-right:9pt;mso-wrap-distance-bottom:3.6pt;mso-position-horizontal:absolute;mso-position-horizontal-relative:text;mso-position-vertical:absolute;mso-position-vertical-relative:text;mso-width-percent:0;mso-height-percent:200;mso-width-relative:margin;mso-height-relative:margin;v-text-anchor:top" o:gfxdata="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">
                 <v:textbox style="mso-fit-shape-to-text:t">
                   <w:txbxContent>
                     <w:p>
@@ -9261,7 +10312,25 @@
                           <w:color w:val="008080"/>
                           <w:sz w:val="20"/>
                         </w:rPr>
-                        <w:t xml:space="preserve">     * @param writer - buffer </w:t>
+                        <w:t xml:space="preserve">     * @param </w:t>
+                      </w:r>
+                      <w:proofErr w:type="spellStart"/>
+                      <w:r>
+                        <w:rPr>
+                          <w:rFonts w:ascii="Courier New" w:eastAsia="Times New Roman" w:hAnsi="Courier New" w:cs="Courier New"/>
+                          <w:color w:val="008080"/>
+                          <w:sz w:val="20"/>
+                        </w:rPr>
+                        <w:t>writer</w:t>
+                      </w:r>
+                      <w:proofErr w:type="spellEnd"/>
+                      <w:r>
+                        <w:rPr>
+                          <w:rFonts w:ascii="Courier New" w:eastAsia="Times New Roman" w:hAnsi="Courier New" w:cs="Courier New"/>
+                          <w:color w:val="008080"/>
+                          <w:sz w:val="20"/>
+                        </w:rPr>
+                        <w:t xml:space="preserve"> - buffer </w:t>
                       </w:r>
                       <w:r>
                         <w:rPr>
@@ -9307,8 +10376,59 @@
                           <w:sz w:val="20"/>
                           <w:lang w:val="en-US"/>
                         </w:rPr>
-                        <w:t>* @param numeros - lista</w:t>
-                      </w:r>
+                        <w:t>* @</w:t>
+                      </w:r>
+                      <w:proofErr w:type="spellStart"/>
+                      <w:r>
+                        <w:rPr>
+                          <w:rFonts w:ascii="Courier New" w:eastAsia="Times New Roman" w:hAnsi="Courier New" w:cs="Courier New"/>
+                          <w:color w:val="008080"/>
+                          <w:sz w:val="20"/>
+                          <w:lang w:val="en-US"/>
+                        </w:rPr>
+                        <w:t>param</w:t>
+                      </w:r>
+                      <w:proofErr w:type="spellEnd"/>
+                      <w:r>
+                        <w:rPr>
+                          <w:rFonts w:ascii="Courier New" w:eastAsia="Times New Roman" w:hAnsi="Courier New" w:cs="Courier New"/>
+                          <w:color w:val="008080"/>
+                          <w:sz w:val="20"/>
+                          <w:lang w:val="en-US"/>
+                        </w:rPr>
+                        <w:t xml:space="preserve"> </w:t>
+                      </w:r>
+                      <w:proofErr w:type="spellStart"/>
+                      <w:r>
+                        <w:rPr>
+                          <w:rFonts w:ascii="Courier New" w:eastAsia="Times New Roman" w:hAnsi="Courier New" w:cs="Courier New"/>
+                          <w:color w:val="008080"/>
+                          <w:sz w:val="20"/>
+                          <w:lang w:val="en-US"/>
+                        </w:rPr>
+                        <w:t>numeros</w:t>
+                      </w:r>
+                      <w:proofErr w:type="spellEnd"/>
+                      <w:r>
+                        <w:rPr>
+                          <w:rFonts w:ascii="Courier New" w:eastAsia="Times New Roman" w:hAnsi="Courier New" w:cs="Courier New"/>
+                          <w:color w:val="008080"/>
+                          <w:sz w:val="20"/>
+                          <w:lang w:val="en-US"/>
+                        </w:rPr>
+                        <w:t xml:space="preserve"> - </w:t>
+                      </w:r>
+                      <w:proofErr w:type="spellStart"/>
+                      <w:r>
+                        <w:rPr>
+                          <w:rFonts w:ascii="Courier New" w:eastAsia="Times New Roman" w:hAnsi="Courier New" w:cs="Courier New"/>
+                          <w:color w:val="008080"/>
+                          <w:sz w:val="20"/>
+                          <w:lang w:val="en-US"/>
+                        </w:rPr>
+                        <w:t>lista</w:t>
+                      </w:r>
+                      <w:proofErr w:type="spellEnd"/>
                     </w:p>
                     <w:p>
                       <w:pPr>
@@ -9350,6 +10470,7 @@
                         </w:rPr>
                         <w:t xml:space="preserve">    </w:t>
                       </w:r>
+                      <w:proofErr w:type="gramStart"/>
                       <w:r>
                         <w:rPr>
                           <w:rFonts w:ascii="Courier New" w:eastAsia="Times New Roman" w:hAnsi="Courier New" w:cs="Courier New"/>
@@ -9359,6 +10480,7 @@
                         </w:rPr>
                         <w:t>public</w:t>
                       </w:r>
+                      <w:proofErr w:type="gramEnd"/>
                       <w:r>
                         <w:rPr>
                           <w:rFonts w:ascii="Courier New" w:eastAsia="Times New Roman" w:hAnsi="Courier New" w:cs="Courier New"/>
@@ -9399,8 +10521,18 @@
                           <w:sz w:val="20"/>
                           <w:lang w:val="en-US"/>
                         </w:rPr>
-                        <w:t xml:space="preserve"> versaoSequencial</w:t>
-                      </w:r>
+                        <w:t xml:space="preserve"> </w:t>
+                      </w:r>
+                      <w:proofErr w:type="spellStart"/>
+                      <w:r>
+                        <w:rPr>
+                          <w:rFonts w:ascii="Courier New" w:eastAsia="Times New Roman" w:hAnsi="Courier New" w:cs="Courier New"/>
+                          <w:sz w:val="20"/>
+                          <w:lang w:val="en-US"/>
+                        </w:rPr>
+                        <w:t>versaoSequencial</w:t>
+                      </w:r>
+                      <w:proofErr w:type="spellEnd"/>
                       <w:r>
                         <w:rPr>
                           <w:rFonts w:ascii="Courier New" w:eastAsia="Times New Roman" w:hAnsi="Courier New" w:cs="Courier New"/>
@@ -9412,13 +10544,23 @@
                         </w:rPr>
                         <w:t>(</w:t>
                       </w:r>
-                      <w:r>
-                        <w:rPr>
-                          <w:rFonts w:ascii="Courier New" w:eastAsia="Times New Roman" w:hAnsi="Courier New" w:cs="Courier New"/>
-                          <w:sz w:val="20"/>
-                          <w:lang w:val="en-US"/>
-                        </w:rPr>
-                        <w:t>PrintWriter writer</w:t>
+                      <w:proofErr w:type="spellStart"/>
+                      <w:r>
+                        <w:rPr>
+                          <w:rFonts w:ascii="Courier New" w:eastAsia="Times New Roman" w:hAnsi="Courier New" w:cs="Courier New"/>
+                          <w:sz w:val="20"/>
+                          <w:lang w:val="en-US"/>
+                        </w:rPr>
+                        <w:t>PrintWriter</w:t>
+                      </w:r>
+                      <w:proofErr w:type="spellEnd"/>
+                      <w:r>
+                        <w:rPr>
+                          <w:rFonts w:ascii="Courier New" w:eastAsia="Times New Roman" w:hAnsi="Courier New" w:cs="Courier New"/>
+                          <w:sz w:val="20"/>
+                          <w:lang w:val="en-US"/>
+                        </w:rPr>
+                        <w:t xml:space="preserve"> writer</w:t>
                       </w:r>
                       <w:r>
                         <w:rPr>
@@ -9475,8 +10617,18 @@
                           <w:sz w:val="20"/>
                           <w:lang w:val="en-US"/>
                         </w:rPr>
-                        <w:t xml:space="preserve"> numeros</w:t>
-                      </w:r>
+                        <w:t xml:space="preserve"> </w:t>
+                      </w:r>
+                      <w:proofErr w:type="spellStart"/>
+                      <w:r>
+                        <w:rPr>
+                          <w:rFonts w:ascii="Courier New" w:eastAsia="Times New Roman" w:hAnsi="Courier New" w:cs="Courier New"/>
+                          <w:sz w:val="20"/>
+                          <w:lang w:val="en-US"/>
+                        </w:rPr>
+                        <w:t>numeros</w:t>
+                      </w:r>
+                      <w:proofErr w:type="spellEnd"/>
                       <w:r>
                         <w:rPr>
                           <w:rFonts w:ascii="Courier New" w:eastAsia="Times New Roman" w:hAnsi="Courier New" w:cs="Courier New"/>
@@ -9527,6 +10679,7 @@
                         </w:rPr>
                         <w:t xml:space="preserve">        </w:t>
                       </w:r>
+                      <w:proofErr w:type="gramStart"/>
                       <w:r>
                         <w:rPr>
                           <w:rFonts w:ascii="Courier New" w:eastAsia="Times New Roman" w:hAnsi="Courier New" w:cs="Courier New"/>
@@ -9536,13 +10689,32 @@
                         </w:rPr>
                         <w:t>long</w:t>
                       </w:r>
-                      <w:r>
-                        <w:rPr>
-                          <w:rFonts w:ascii="Courier New" w:eastAsia="Times New Roman" w:hAnsi="Courier New" w:cs="Courier New"/>
-                          <w:sz w:val="20"/>
-                          <w:lang w:val="en-US"/>
-                        </w:rPr>
-                        <w:t xml:space="preserve"> nanoTime </w:t>
+                      <w:proofErr w:type="gramEnd"/>
+                      <w:r>
+                        <w:rPr>
+                          <w:rFonts w:ascii="Courier New" w:eastAsia="Times New Roman" w:hAnsi="Courier New" w:cs="Courier New"/>
+                          <w:sz w:val="20"/>
+                          <w:lang w:val="en-US"/>
+                        </w:rPr>
+                        <w:t xml:space="preserve"> </w:t>
+                      </w:r>
+                      <w:proofErr w:type="spellStart"/>
+                      <w:r>
+                        <w:rPr>
+                          <w:rFonts w:ascii="Courier New" w:eastAsia="Times New Roman" w:hAnsi="Courier New" w:cs="Courier New"/>
+                          <w:sz w:val="20"/>
+                          <w:lang w:val="en-US"/>
+                        </w:rPr>
+                        <w:t>nanoTime</w:t>
+                      </w:r>
+                      <w:proofErr w:type="spellEnd"/>
+                      <w:r>
+                        <w:rPr>
+                          <w:rFonts w:ascii="Courier New" w:eastAsia="Times New Roman" w:hAnsi="Courier New" w:cs="Courier New"/>
+                          <w:sz w:val="20"/>
+                          <w:lang w:val="en-US"/>
+                        </w:rPr>
+                        <w:t xml:space="preserve"> </w:t>
                       </w:r>
                       <w:r>
                         <w:rPr>
@@ -9561,7 +10733,16 @@
                           <w:sz w:val="20"/>
                           <w:lang w:val="en-US"/>
                         </w:rPr>
-                        <w:t xml:space="preserve"> System</w:t>
+                        <w:t xml:space="preserve"> </w:t>
+                      </w:r>
+                      <w:proofErr w:type="spellStart"/>
+                      <w:r>
+                        <w:rPr>
+                          <w:rFonts w:ascii="Courier New" w:eastAsia="Times New Roman" w:hAnsi="Courier New" w:cs="Courier New"/>
+                          <w:sz w:val="20"/>
+                          <w:lang w:val="en-US"/>
+                        </w:rPr>
+                        <w:t>System</w:t>
                       </w:r>
                       <w:r>
                         <w:rPr>
@@ -9582,6 +10763,7 @@
                         </w:rPr>
                         <w:t>nanoTime</w:t>
                       </w:r>
+                      <w:proofErr w:type="spellEnd"/>
                       <w:r>
                         <w:rPr>
                           <w:rFonts w:ascii="Courier New" w:eastAsia="Times New Roman" w:hAnsi="Courier New" w:cs="Courier New"/>
@@ -9611,7 +10793,17 @@
                           <w:sz w:val="20"/>
                           <w:lang w:val="en-US"/>
                         </w:rPr>
-                        <w:t xml:space="preserve">        Collections</w:t>
+                        <w:t xml:space="preserve">        </w:t>
+                      </w:r>
+                      <w:proofErr w:type="spellStart"/>
+                      <w:proofErr w:type="gramStart"/>
+                      <w:r>
+                        <w:rPr>
+                          <w:rFonts w:ascii="Courier New" w:eastAsia="Times New Roman" w:hAnsi="Courier New" w:cs="Courier New"/>
+                          <w:sz w:val="20"/>
+                          <w:lang w:val="en-US"/>
+                        </w:rPr>
+                        <w:t>Collections</w:t>
                       </w:r>
                       <w:r>
                         <w:rPr>
@@ -9632,6 +10824,7 @@
                         </w:rPr>
                         <w:t>sort</w:t>
                       </w:r>
+                      <w:proofErr w:type="spellEnd"/>
                       <w:r>
                         <w:rPr>
                           <w:rFonts w:ascii="Courier New" w:eastAsia="Times New Roman" w:hAnsi="Courier New" w:cs="Courier New"/>
@@ -9643,6 +10836,8 @@
                         </w:rPr>
                         <w:t>(</w:t>
                       </w:r>
+                      <w:proofErr w:type="spellStart"/>
+                      <w:proofErr w:type="gramEnd"/>
                       <w:r>
                         <w:rPr>
                           <w:rFonts w:ascii="Courier New" w:eastAsia="Times New Roman" w:hAnsi="Courier New" w:cs="Courier New"/>
@@ -9651,6 +10846,7 @@
                         </w:rPr>
                         <w:t>numeros</w:t>
                       </w:r>
+                      <w:proofErr w:type="spellEnd"/>
                       <w:r>
                         <w:rPr>
                           <w:rFonts w:ascii="Courier New" w:eastAsia="Times New Roman" w:hAnsi="Courier New" w:cs="Courier New"/>
@@ -9682,6 +10878,7 @@
                         </w:rPr>
                         <w:t xml:space="preserve">        </w:t>
                       </w:r>
+                      <w:proofErr w:type="gramStart"/>
                       <w:r>
                         <w:rPr>
                           <w:rFonts w:ascii="Courier New" w:eastAsia="Times New Roman" w:hAnsi="Courier New" w:cs="Courier New"/>
@@ -9691,6 +10888,7 @@
                         </w:rPr>
                         <w:t>double</w:t>
                       </w:r>
+                      <w:proofErr w:type="gramEnd"/>
                       <w:r>
                         <w:rPr>
                           <w:rFonts w:ascii="Courier New" w:eastAsia="Times New Roman" w:hAnsi="Courier New" w:cs="Courier New"/>
@@ -9716,7 +10914,16 @@
                           <w:sz w:val="20"/>
                           <w:lang w:val="en-US"/>
                         </w:rPr>
-                        <w:t xml:space="preserve"> System</w:t>
+                        <w:t xml:space="preserve"> </w:t>
+                      </w:r>
+                      <w:proofErr w:type="spellStart"/>
+                      <w:r>
+                        <w:rPr>
+                          <w:rFonts w:ascii="Courier New" w:eastAsia="Times New Roman" w:hAnsi="Courier New" w:cs="Courier New"/>
+                          <w:sz w:val="20"/>
+                          <w:lang w:val="en-US"/>
+                        </w:rPr>
+                        <w:t>System</w:t>
                       </w:r>
                       <w:r>
                         <w:rPr>
@@ -9737,6 +10944,7 @@
                         </w:rPr>
                         <w:t>nanoTime</w:t>
                       </w:r>
+                      <w:proofErr w:type="spellEnd"/>
                       <w:r>
                         <w:rPr>
                           <w:rFonts w:ascii="Courier New" w:eastAsia="Times New Roman" w:hAnsi="Courier New" w:cs="Courier New"/>
@@ -9768,6 +10976,7 @@
                         </w:rPr>
                         <w:t xml:space="preserve">        </w:t>
                       </w:r>
+                      <w:proofErr w:type="gramStart"/>
                       <w:r>
                         <w:rPr>
                           <w:rFonts w:ascii="Courier New" w:eastAsia="Times New Roman" w:hAnsi="Courier New" w:cs="Courier New"/>
@@ -9777,6 +10986,7 @@
                         </w:rPr>
                         <w:t>double</w:t>
                       </w:r>
+                      <w:proofErr w:type="gramEnd"/>
                       <w:r>
                         <w:rPr>
                           <w:rFonts w:ascii="Courier New" w:eastAsia="Times New Roman" w:hAnsi="Courier New" w:cs="Courier New"/>
@@ -9840,8 +11050,18 @@
                           <w:sz w:val="20"/>
                           <w:lang w:val="en-US"/>
                         </w:rPr>
-                        <w:t xml:space="preserve"> nanoTime</w:t>
-                      </w:r>
+                        <w:t xml:space="preserve"> </w:t>
+                      </w:r>
+                      <w:proofErr w:type="spellStart"/>
+                      <w:r>
+                        <w:rPr>
+                          <w:rFonts w:ascii="Courier New" w:eastAsia="Times New Roman" w:hAnsi="Courier New" w:cs="Courier New"/>
+                          <w:sz w:val="20"/>
+                          <w:lang w:val="en-US"/>
+                        </w:rPr>
+                        <w:t>nanoTime</w:t>
+                      </w:r>
+                      <w:proofErr w:type="spellEnd"/>
                       <w:r>
                         <w:rPr>
                           <w:rFonts w:ascii="Courier New" w:eastAsia="Times New Roman" w:hAnsi="Courier New" w:cs="Courier New"/>
@@ -9915,11 +11135,18 @@
                           <w:bCs/>
                           <w:color w:val="000080"/>
                           <w:sz w:val="20"/>
+                          <w:lang w:val="en-US"/>
                         </w:rPr>
                         <w:t>}</w:t>
                       </w:r>
                     </w:p>
-                    <w:p/>
+                    <w:p>
+                      <w:pPr>
+                        <w:rPr>
+                          <w:lang w:val="en-US"/>
+                        </w:rPr>
+                      </w:pPr>
+                    </w:p>
                   </w:txbxContent>
                 </v:textbox>
                 <w10:wrap type="square"/>
@@ -9931,12 +11158,14 @@
       <w:r>
         <w:t xml:space="preserve">implementação do </w:t>
       </w:r>
+      <w:proofErr w:type="spellStart"/>
       <w:r>
         <w:rPr>
           <w:i/>
         </w:rPr>
         <w:t>MergeSort</w:t>
       </w:r>
+      <w:proofErr w:type="spellEnd"/>
       <w:r>
         <w:t xml:space="preserve">. </w:t>
       </w:r>
@@ -9957,12 +11186,14 @@
       <w:r>
         <w:t xml:space="preserve"> Java </w:t>
       </w:r>
+      <w:proofErr w:type="spellStart"/>
       <w:r>
         <w:rPr>
           <w:i/>
         </w:rPr>
         <w:t>Collections</w:t>
       </w:r>
+      <w:proofErr w:type="spellEnd"/>
       <w:r>
         <w:t>.</w:t>
       </w:r>
@@ -9972,21 +11203,25 @@
       <w:r>
         <w:t xml:space="preserve">O método dessa interface utilizado é o </w:t>
       </w:r>
+      <w:proofErr w:type="spellStart"/>
       <w:r>
         <w:rPr>
           <w:i/>
         </w:rPr>
         <w:t>sort</w:t>
       </w:r>
+      <w:proofErr w:type="spellEnd"/>
       <w:r>
         <w:t xml:space="preserve">, que é um </w:t>
       </w:r>
+      <w:proofErr w:type="spellStart"/>
       <w:r>
         <w:rPr>
           <w:i/>
         </w:rPr>
         <w:t>MergeSort</w:t>
       </w:r>
+      <w:proofErr w:type="spellEnd"/>
       <w:r>
         <w:t xml:space="preserve"> modificado que </w:t>
       </w:r>
@@ -9997,7 +11232,21 @@
         <w:rPr>
           <w:i/>
         </w:rPr>
-        <w:t>n*lg(n)</w:t>
+        <w:t>n*</w:t>
+      </w:r>
+      <w:proofErr w:type="spellStart"/>
+      <w:r>
+        <w:rPr>
+          <w:i/>
+        </w:rPr>
+        <w:t>lg</w:t>
+      </w:r>
+      <w:proofErr w:type="spellEnd"/>
+      <w:r>
+        <w:rPr>
+          <w:i/>
+        </w:rPr>
+        <w:t>(n)</w:t>
       </w:r>
       <w:r>
         <w:rPr>
@@ -10130,6 +11379,7 @@
         </w:rPr>
         <w:t xml:space="preserve">O objetivo dos experimentos era calcular o tempo de resposta e o </w:t>
       </w:r>
+      <w:proofErr w:type="spellStart"/>
       <w:r>
         <w:rPr>
           <w:i/>
@@ -10137,6 +11387,7 @@
         </w:rPr>
         <w:t>speed-up</w:t>
       </w:r>
+      <w:proofErr w:type="spellEnd"/>
       <w:r>
         <w:rPr>
           <w:lang w:eastAsia="en-US"/>
@@ -10160,6 +11411,75 @@
           <w:lang w:eastAsia="en-US"/>
         </w:rPr>
         <w:t xml:space="preserve"> máquinas utilizadas são semelhantes e a configuração era:</w:t>
+      </w:r>
+    </w:p>
+    <w:p>
+      <w:pPr>
+        <w:spacing w:after="0"/>
+        <w:rPr>
+          <w:i/>
+          <w:lang w:eastAsia="en-US"/>
+        </w:rPr>
+      </w:pPr>
+      <w:r>
+        <w:rPr>
+          <w:i/>
+          <w:lang w:eastAsia="en-US"/>
+        </w:rPr>
+        <w:t>Intel Core i5-2400 3.10GHz</w:t>
+      </w:r>
+      <w:r>
+        <w:rPr>
+          <w:i/>
+          <w:lang w:eastAsia="en-US"/>
+        </w:rPr>
+        <w:t xml:space="preserve">, </w:t>
+      </w:r>
+      <w:r>
+        <w:rPr>
+          <w:i/>
+          <w:lang w:eastAsia="en-US"/>
+        </w:rPr>
+        <w:t>x4</w:t>
+      </w:r>
+      <w:r>
+        <w:rPr>
+          <w:i/>
+          <w:lang w:eastAsia="en-US"/>
+        </w:rPr>
+        <w:t xml:space="preserve"> </w:t>
+      </w:r>
+    </w:p>
+    <w:p>
+      <w:pPr>
+        <w:spacing w:after="0"/>
+        <w:rPr>
+          <w:i/>
+          <w:lang w:val="de-DE" w:eastAsia="en-US"/>
+        </w:rPr>
+      </w:pPr>
+      <w:r>
+        <w:rPr>
+          <w:i/>
+          <w:lang w:val="de-DE" w:eastAsia="en-US"/>
+        </w:rPr>
+        <w:t>4GB RAM</w:t>
+      </w:r>
+    </w:p>
+    <w:p>
+      <w:pPr>
+        <w:spacing w:after="120"/>
+        <w:rPr>
+          <w:i/>
+          <w:lang w:val="de-DE" w:eastAsia="en-US"/>
+        </w:rPr>
+      </w:pPr>
+      <w:r>
+        <w:rPr>
+          <w:i/>
+          <w:lang w:val="de-DE" w:eastAsia="en-US"/>
+        </w:rPr>
+        <w:t>Linux Mint 17.1 64-bit, kernel 3.13.0-37-generic</w:t>
       </w:r>
     </w:p>
     <w:p>
@@ -10170,23 +11490,14 @@
       </w:pPr>
       <w:r>
         <w:rPr>
-          <w:lang w:eastAsia="en-US"/>
+          <w:lang w:val="de-DE" w:eastAsia="en-US"/>
         </w:rPr>
         <w:tab/>
-        <w:t>//COLOCAR CONFIGURAÇÃO DO COMPUTADOR</w:t>
-      </w:r>
-    </w:p>
-    <w:p>
-      <w:pPr>
+      </w:r>
+      <w:r>
         <w:rPr>
           <w:lang w:eastAsia="en-US"/>
         </w:rPr>
-      </w:pPr>
-      <w:r>
-        <w:rPr>
-          <w:lang w:eastAsia="en-US"/>
-        </w:rPr>
-        <w:tab/>
         <w:t>Os testes foram feitos no Laboratório de Graduação</w:t>
       </w:r>
       <w:r>
@@ -10199,7 +11510,21 @@
         <w:rPr>
           <w:lang w:eastAsia="en-US"/>
         </w:rPr>
-        <w:t>(LabGrad) do departamento de informática da Universidade Federal do Espírito Santo.</w:t>
+        <w:t>(</w:t>
+      </w:r>
+      <w:proofErr w:type="spellStart"/>
+      <w:r>
+        <w:rPr>
+          <w:lang w:eastAsia="en-US"/>
+        </w:rPr>
+        <w:t>LabGrad</w:t>
+      </w:r>
+      <w:proofErr w:type="spellEnd"/>
+      <w:r>
+        <w:rPr>
+          <w:lang w:eastAsia="en-US"/>
+        </w:rPr>
+        <w:t>) do departamento de informática da Universidade Federal do Espírito Santo.</w:t>
       </w:r>
     </w:p>
     <w:p>
@@ -10249,7 +11574,6 @@
         <w:t xml:space="preserve">Solução Paralela e Distribuída </w:t>
       </w:r>
     </w:p>
-    <w:p/>
     <w:p>
       <w:r>
         <w:rPr>
@@ -10264,9 +11588,9 @@
                   <wp:posOffset>234315</wp:posOffset>
                 </wp:positionH>
                 <wp:positionV relativeFrom="paragraph">
-                  <wp:posOffset>1047115</wp:posOffset>
+                  <wp:posOffset>1038225</wp:posOffset>
                 </wp:positionV>
-                <wp:extent cx="5400040" cy="2919095"/>
+                <wp:extent cx="5264150" cy="2766695"/>
                 <wp:effectExtent l="0" t="0" r="0" b="0"/>
                 <wp:wrapTopAndBottom/>
                 <wp:docPr id="15" name="Grupo 15"/>
@@ -10278,7 +11602,7 @@
                       <wpg:grpSpPr>
                         <a:xfrm>
                           <a:off x="0" y="0"/>
-                          <a:ext cx="5400040" cy="2919095"/>
+                          <a:ext cx="5264150" cy="2766695"/>
                           <a:chOff x="0" y="0"/>
                           <a:chExt cx="5400040" cy="2919095"/>
                         </a:xfrm>
@@ -10367,7 +11691,7 @@
                           <a:prstTxWarp prst="textNoShape">
                             <a:avLst/>
                           </a:prstTxWarp>
-                          <a:spAutoFit/>
+                          <a:noAutofit/>
                         </wps:bodyPr>
                       </wps:wsp>
                     </wpg:wgp>
@@ -10384,7 +11708,7 @@
           </mc:Choice>
           <mc:Fallback>
             <w:pict>
-              <v:group w14:anchorId="6B375A1C" id="Grupo 15" o:spid="_x0000_s1032" style="position:absolute;left:0;text-align:left;margin-left:18.45pt;margin-top:82.45pt;width:425.2pt;height:229.85pt;z-index:251674624;mso-position-horizontal-relative:margin;mso-width-relative:margin;mso-height-relative:margin" coordsize="54000,29190" o:gfxdata="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">
+              <v:group w14:anchorId="6B375A1C" id="Grupo 15" o:spid="_x0000_s1032" style="position:absolute;left:0;text-align:left;margin-left:18.45pt;margin-top:81.75pt;width:414.5pt;height:217.85pt;z-index:251674624;mso-position-horizontal-relative:margin;mso-width-relative:margin;mso-height-relative:margin" coordsize="54000,29190" o:gfxdata="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">
                 <v:shapetype id="_x0000_t75" coordsize="21600,21600" o:spt="75" o:preferrelative="t" path="m@4@5l@4@11@9@11@9@5xe" filled="f" stroked="f">
                   <v:stroke joinstyle="miter"/>
                   <v:formulas>
@@ -10408,8 +11732,12 @@
                   <v:imagedata r:id="rId10" o:title="paralelo e distribuido 1 escravo"/>
                   <v:path arrowok="t"/>
                 </v:shape>
-                <v:shape id="Caixa de texto 4" o:spid="_x0000_s1034" type="#_x0000_t202" style="position:absolute;top:26606;width:54000;height:2584;visibility:visible;mso-wrap-style:square;v-text-anchor:top" o:gfxdata="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" stroked="f">
-                  <v:textbox style="mso-fit-shape-to-text:t" inset="0,0,0,0">
+                <v:shapetype id="_x0000_t202" coordsize="21600,21600" o:spt="202" path="m,l,21600r21600,l21600,xe">
+                  <v:stroke joinstyle="miter"/>
+                  <v:path gradientshapeok="t" o:connecttype="rect"/>
+                </v:shapetype>
+                <v:shape id="Caixa de texto 4" o:spid="_x0000_s1034" type="#_x0000_t202" style="position:absolute;top:26606;width:54000;height:2584;visibility:visible;mso-wrap-style:square;v-text-anchor:top" o:gfxdata="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" stroked="f">
+                  <v:textbox inset="0,0,0,0">
                     <w:txbxContent>
                       <w:p>
                         <w:pPr>
@@ -10422,27 +11750,14 @@
                         <w:r>
                           <w:t xml:space="preserve">Figura </w:t>
                         </w:r>
-                        <w:r>
-                          <w:fldChar w:fldCharType="begin"/>
-                        </w:r>
-                        <w:r>
-                          <w:instrText xml:space="preserve"> SEQ Figura \* ARABIC </w:instrText>
-                        </w:r>
-                        <w:r>
-                          <w:fldChar w:fldCharType="separate"/>
-                        </w:r>
-                        <w:r>
-                          <w:rPr>
-                            <w:noProof/>
-                          </w:rPr>
-                          <w:t>1</w:t>
-                        </w:r>
-                        <w:r>
-                          <w:rPr>
-                            <w:noProof/>
-                          </w:rPr>
-                          <w:fldChar w:fldCharType="end"/>
-                        </w:r>
+                        <w:fldSimple w:instr=" SEQ Figura \* ARABIC ">
+                          <w:r>
+                            <w:rPr>
+                              <w:noProof/>
+                            </w:rPr>
+                            <w:t>1</w:t>
+                          </w:r>
+                        </w:fldSimple>
                         <w:r>
                           <w:t>: Tempo de execução para 1 Escravo</w:t>
                         </w:r>
@@ -10644,27 +11959,14 @@
                         <w:r>
                           <w:t xml:space="preserve">Figura </w:t>
                         </w:r>
-                        <w:r>
-                          <w:fldChar w:fldCharType="begin"/>
-                        </w:r>
-                        <w:r>
-                          <w:instrText xml:space="preserve"> SEQ Figura \* ARABIC </w:instrText>
-                        </w:r>
-                        <w:r>
-                          <w:fldChar w:fldCharType="separate"/>
-                        </w:r>
-                        <w:r>
-                          <w:rPr>
-                            <w:noProof/>
-                          </w:rPr>
-                          <w:t>2</w:t>
-                        </w:r>
-                        <w:r>
-                          <w:rPr>
-                            <w:noProof/>
-                          </w:rPr>
-                          <w:fldChar w:fldCharType="end"/>
-                        </w:r>
+                        <w:fldSimple w:instr=" SEQ Figura \* ARABIC ">
+                          <w:r>
+                            <w:rPr>
+                              <w:noProof/>
+                            </w:rPr>
+                            <w:t>2</w:t>
+                          </w:r>
+                        </w:fldSimple>
                         <w:r>
                           <w:t>: Tempo de execução para 2 Escravos</w:t>
                         </w:r>
@@ -10851,27 +12153,14 @@
                         <w:r>
                           <w:t xml:space="preserve">Figura </w:t>
                         </w:r>
-                        <w:r>
-                          <w:fldChar w:fldCharType="begin"/>
-                        </w:r>
-                        <w:r>
-                          <w:instrText xml:space="preserve"> SEQ Figura \* ARABIC </w:instrText>
-                        </w:r>
-                        <w:r>
-                          <w:fldChar w:fldCharType="separate"/>
-                        </w:r>
-                        <w:r>
-                          <w:rPr>
-                            <w:noProof/>
-                          </w:rPr>
-                          <w:t>3</w:t>
-                        </w:r>
-                        <w:r>
-                          <w:rPr>
-                            <w:noProof/>
-                          </w:rPr>
-                          <w:fldChar w:fldCharType="end"/>
-                        </w:r>
+                        <w:fldSimple w:instr=" SEQ Figura \* ARABIC ">
+                          <w:r>
+                            <w:rPr>
+                              <w:noProof/>
+                            </w:rPr>
+                            <w:t>3</w:t>
+                          </w:r>
+                        </w:fldSimple>
                         <w:r>
                           <w:t>: Tempo de execução para 3</w:t>
                         </w:r>
@@ -11092,27 +12381,14 @@
                         <w:r>
                           <w:t xml:space="preserve">Figura </w:t>
                         </w:r>
-                        <w:r>
-                          <w:fldChar w:fldCharType="begin"/>
-                        </w:r>
-                        <w:r>
-                          <w:instrText xml:space="preserve"> SEQ Figura \* ARABIC </w:instrText>
-                        </w:r>
-                        <w:r>
-                          <w:fldChar w:fldCharType="separate"/>
-                        </w:r>
-                        <w:r>
-                          <w:rPr>
-                            <w:noProof/>
-                          </w:rPr>
-                          <w:t>4</w:t>
-                        </w:r>
-                        <w:r>
-                          <w:rPr>
-                            <w:noProof/>
-                          </w:rPr>
-                          <w:fldChar w:fldCharType="end"/>
-                        </w:r>
+                        <w:fldSimple w:instr=" SEQ Figura \* ARABIC ">
+                          <w:r>
+                            <w:rPr>
+                              <w:noProof/>
+                            </w:rPr>
+                            <w:t>4</w:t>
+                          </w:r>
+                        </w:fldSimple>
                         <w:r>
                           <w:t xml:space="preserve">: Tempo de execução para </w:t>
                         </w:r>
@@ -11171,7 +12447,15 @@
     <w:p>
       <w:r>
         <w:tab/>
-        <w:t>A figura 5 apresenta o resultado obtido ao executar o sistema, composto por: Cliente, Mestre e Escravos, em uma mesma máquina multicore. A configuração da máquina é a mesma descrita no início da seção.</w:t>
+        <w:t xml:space="preserve">A figura 5 apresenta o resultado obtido ao executar o sistema, composto por: Cliente, Mestre e Escravos, em uma mesma máquina </w:t>
+      </w:r>
+      <w:proofErr w:type="spellStart"/>
+      <w:r>
+        <w:t>multicore</w:t>
+      </w:r>
+      <w:proofErr w:type="spellEnd"/>
+      <w:r>
+        <w:t>. A configuração da máquina é a mesma descrita no início da seção.</w:t>
       </w:r>
     </w:p>
     <w:p/>
@@ -11354,27 +12638,14 @@
                         <w:r>
                           <w:t xml:space="preserve">Figura </w:t>
                         </w:r>
-                        <w:r>
-                          <w:fldChar w:fldCharType="begin"/>
-                        </w:r>
-                        <w:r>
-                          <w:instrText xml:space="preserve"> SEQ Figura \* ARABIC </w:instrText>
-                        </w:r>
-                        <w:r>
-                          <w:fldChar w:fldCharType="separate"/>
-                        </w:r>
-                        <w:r>
-                          <w:rPr>
-                            <w:noProof/>
-                          </w:rPr>
-                          <w:t>5</w:t>
-                        </w:r>
-                        <w:r>
-                          <w:rPr>
-                            <w:noProof/>
-                          </w:rPr>
-                          <w:fldChar w:fldCharType="end"/>
-                        </w:r>
+                        <w:fldSimple w:instr=" SEQ Figura \* ARABIC ">
+                          <w:r>
+                            <w:rPr>
+                              <w:noProof/>
+                            </w:rPr>
+                            <w:t>5</w:t>
+                          </w:r>
+                        </w:fldSimple>
                         <w:r>
                           <w:t xml:space="preserve">: Tempo de execução para </w:t>
                         </w:r>
@@ -11696,27 +12967,14 @@
                         <w:r>
                           <w:t xml:space="preserve">Figura </w:t>
                         </w:r>
-                        <w:r>
-                          <w:fldChar w:fldCharType="begin"/>
-                        </w:r>
-                        <w:r>
-                          <w:instrText xml:space="preserve"> SEQ Figura \* ARABIC </w:instrText>
-                        </w:r>
-                        <w:r>
-                          <w:fldChar w:fldCharType="separate"/>
-                        </w:r>
-                        <w:r>
-                          <w:rPr>
-                            <w:noProof/>
-                          </w:rPr>
-                          <w:t>6</w:t>
-                        </w:r>
-                        <w:r>
-                          <w:rPr>
-                            <w:noProof/>
-                          </w:rPr>
-                          <w:fldChar w:fldCharType="end"/>
-                        </w:r>
+                        <w:fldSimple w:instr=" SEQ Figura \* ARABIC ">
+                          <w:r>
+                            <w:rPr>
+                              <w:noProof/>
+                            </w:rPr>
+                            <w:t>6</w:t>
+                          </w:r>
+                        </w:fldSimple>
                         <w:r>
                           <w:t>: Comparação da solução distribuída</w:t>
                         </w:r>
@@ -11921,27 +13179,14 @@
                         <w:r>
                           <w:t xml:space="preserve">Figura </w:t>
                         </w:r>
-                        <w:r>
-                          <w:fldChar w:fldCharType="begin"/>
-                        </w:r>
-                        <w:r>
-                          <w:instrText xml:space="preserve"> SEQ Figura \* ARABIC </w:instrText>
-                        </w:r>
-                        <w:r>
-                          <w:fldChar w:fldCharType="separate"/>
-                        </w:r>
-                        <w:r>
-                          <w:rPr>
-                            <w:noProof/>
-                          </w:rPr>
-                          <w:t>7</w:t>
-                        </w:r>
-                        <w:r>
-                          <w:rPr>
-                            <w:noProof/>
-                          </w:rPr>
-                          <w:fldChar w:fldCharType="end"/>
-                        </w:r>
+                        <w:fldSimple w:instr=" SEQ Figura \* ARABIC ">
+                          <w:r>
+                            <w:rPr>
+                              <w:noProof/>
+                            </w:rPr>
+                            <w:t>7</w:t>
+                          </w:r>
+                        </w:fldSimple>
                         <w:r>
                           <w:t>: Comparação da solução distribuída com a distribuível</w:t>
                         </w:r>
@@ -11962,7 +13207,15 @@
         <w:ind w:firstLine="708"/>
       </w:pPr>
       <w:r>
-        <w:t>Podemos observar a influência da rede na figura 8, onde a diferença do tempo da solução distribuída para a paralela informa quanto a solução demora a mais para executar levando em conta a rede. Vale a pena informar que no dia em que o experimento foi rodado o LabGrad estava com quase todas as suas máquinas sendo utilizadas no momento.</w:t>
+        <w:t xml:space="preserve">Podemos observar a influência da rede na figura 8, onde a diferença do tempo da solução distribuída para a paralela informa quanto a solução demora a mais para executar levando em conta a rede. Vale a pena informar que no dia em que o experimento foi rodado o </w:t>
+      </w:r>
+      <w:proofErr w:type="spellStart"/>
+      <w:r>
+        <w:t>LabGrad</w:t>
+      </w:r>
+      <w:proofErr w:type="spellEnd"/>
+      <w:r>
+        <w:t xml:space="preserve"> estava com quase todas as suas máquinas sendo utilizadas no momento.</w:t>
       </w:r>
     </w:p>
     <w:p>
@@ -12068,27 +13321,14 @@
                               <w:r>
                                 <w:t xml:space="preserve">Figura </w:t>
                               </w:r>
-                              <w:r>
-                                <w:fldChar w:fldCharType="begin"/>
-                              </w:r>
-                              <w:r>
-                                <w:instrText xml:space="preserve"> SEQ Figura \* ARABIC </w:instrText>
-                              </w:r>
-                              <w:r>
-                                <w:fldChar w:fldCharType="separate"/>
-                              </w:r>
-                              <w:r>
-                                <w:rPr>
-                                  <w:noProof/>
-                                </w:rPr>
-                                <w:t>8</w:t>
-                              </w:r>
-                              <w:r>
-                                <w:rPr>
-                                  <w:noProof/>
-                                </w:rPr>
-                                <w:fldChar w:fldCharType="end"/>
-                              </w:r>
+                              <w:fldSimple w:instr=" SEQ Figura \* ARABIC ">
+                                <w:r>
+                                  <w:rPr>
+                                    <w:noProof/>
+                                  </w:rPr>
+                                  <w:t>8</w:t>
+                                </w:r>
+                              </w:fldSimple>
                               <w:r>
                                 <w:t>: Interferência da rede</w:t>
                               </w:r>
@@ -12239,6 +13479,7 @@
         </w:rPr>
         <w:tab/>
       </w:r>
+      <w:proofErr w:type="spellStart"/>
       <w:r>
         <w:rPr>
           <w:rFonts w:eastAsiaTheme="minorHAnsi"/>
@@ -12260,13 +13501,22 @@
         </w:rPr>
         <w:t>up</w:t>
       </w:r>
+      <w:proofErr w:type="spellEnd"/>
     </w:p>
     <w:p>
       <w:r>
         <w:tab/>
       </w:r>
       <w:r>
-        <w:t xml:space="preserve">O speed-up </w:t>
+        <w:t xml:space="preserve">O </w:t>
+      </w:r>
+      <w:proofErr w:type="spellStart"/>
+      <w:r>
+        <w:t>speed-up</w:t>
+      </w:r>
+      <w:proofErr w:type="spellEnd"/>
+      <w:r>
+        <w:t xml:space="preserve"> </w:t>
       </w:r>
       <w:r>
         <w:t>nesse trabalho é</w:t>
@@ -12279,7 +13529,15 @@
       </w:r>
       <w:r>
         <w:lastRenderedPageBreak/>
-        <w:t>caso contrário ela é executada em tempo menor que a solução sequencial. A figura 9 apresenta o speed-up calculado.</w:t>
+        <w:t xml:space="preserve">caso contrário ela é executada em tempo menor que a solução sequencial. A figura 9 apresenta o </w:t>
+      </w:r>
+      <w:proofErr w:type="spellStart"/>
+      <w:r>
+        <w:t>speed-up</w:t>
+      </w:r>
+      <w:proofErr w:type="spellEnd"/>
+      <w:r>
+        <w:t xml:space="preserve"> calculado.</w:t>
       </w:r>
     </w:p>
     <w:p/>
@@ -12402,8 +13660,21 @@
                                 </w:r>
                               </w:fldSimple>
                               <w:r>
-                                <w:t>: speed up</w:t>
+                                <w:t xml:space="preserve">: </w:t>
                               </w:r>
+                              <w:proofErr w:type="spellStart"/>
+                              <w:r>
+                                <w:t>speed</w:t>
+                              </w:r>
+                              <w:proofErr w:type="spellEnd"/>
+                              <w:r>
+                                <w:t xml:space="preserve"> </w:t>
+                              </w:r>
+                              <w:proofErr w:type="spellStart"/>
+                              <w:r>
+                                <w:t>up</w:t>
+                              </w:r>
+                              <w:proofErr w:type="spellEnd"/>
                             </w:p>
                           </w:txbxContent>
                         </wps:txbx>
@@ -12444,27 +13715,14 @@
                         <w:r>
                           <w:t xml:space="preserve">Figura </w:t>
                         </w:r>
-                        <w:r>
-                          <w:fldChar w:fldCharType="begin"/>
-                        </w:r>
-                        <w:r>
-                          <w:instrText xml:space="preserve"> SEQ Figura \* ARABIC </w:instrText>
-                        </w:r>
-                        <w:r>
-                          <w:fldChar w:fldCharType="separate"/>
-                        </w:r>
-                        <w:r>
-                          <w:rPr>
-                            <w:noProof/>
-                          </w:rPr>
-                          <w:t>9</w:t>
-                        </w:r>
-                        <w:r>
-                          <w:rPr>
-                            <w:noProof/>
-                          </w:rPr>
-                          <w:fldChar w:fldCharType="end"/>
-                        </w:r>
+                        <w:fldSimple w:instr=" SEQ Figura \* ARABIC ">
+                          <w:r>
+                            <w:rPr>
+                              <w:noProof/>
+                            </w:rPr>
+                            <w:t>9</w:t>
+                          </w:r>
+                        </w:fldSimple>
                         <w:r>
                           <w:t xml:space="preserve">: </w:t>
                         </w:r>
@@ -12507,13 +13765,29 @@
       </w:pPr>
       <w:r>
         <w:tab/>
-        <w:t xml:space="preserve">Observamos que o fator de speed-up sempre se manteve menor que 1, a solução distribuída sempre foi mais lenta. Isso foi causado pelo overhead de comunicação, da rede e do </w:t>
+        <w:t xml:space="preserve">Observamos que o fator de </w:t>
+      </w:r>
+      <w:proofErr w:type="spellStart"/>
+      <w:r>
+        <w:t>speed-up</w:t>
+      </w:r>
+      <w:proofErr w:type="spellEnd"/>
+      <w:r>
+        <w:t xml:space="preserve"> sempre se manteve menor que 1, a solução distribuída sempre foi mais lenta. Isso foi causado pelo overhead de comunicação, da rede e do </w:t>
       </w:r>
       <w:r>
         <w:t>middleware</w:t>
       </w:r>
       <w:r>
-        <w:t>. Apesar do resultado podemos concluir que com um aumento de escravos temos uma melhora do speed-up.</w:t>
+        <w:t xml:space="preserve">. Apesar do resultado podemos concluir que com um aumento de escravos temos uma melhora do </w:t>
+      </w:r>
+      <w:proofErr w:type="spellStart"/>
+      <w:r>
+        <w:t>speed-up</w:t>
+      </w:r>
+      <w:proofErr w:type="spellEnd"/>
+      <w:r>
+        <w:t>.</w:t>
       </w:r>
     </w:p>
     <w:p>
@@ -12577,9 +13851,22 @@
       <w:r>
         <w:t xml:space="preserve">ordenar e esse overhead entra na história. Ao enviar o vetor para o mestre, o cliente tem que submeter esses dados via rede para o mestre, que por sua vez precisa enviar </w:t>
       </w:r>
+      <w:proofErr w:type="spellStart"/>
       <w:r>
         <w:lastRenderedPageBreak/>
-        <w:t xml:space="preserve">subvetores do vetor original para cada escravo. Os escravos por sua vez precisam devolver o subvetor ordenado ao mestre que tem que devolver o vetor (agora completamente ordenado) ao </w:t>
+        <w:t>subvetores</w:t>
+      </w:r>
+      <w:proofErr w:type="spellEnd"/>
+      <w:r>
+        <w:t xml:space="preserve"> do vetor original para cada escravo. Os escravos por sua vez precisam devolver o </w:t>
+      </w:r>
+      <w:proofErr w:type="spellStart"/>
+      <w:r>
+        <w:t>subvetor</w:t>
+      </w:r>
+      <w:proofErr w:type="spellEnd"/>
+      <w:r>
+        <w:t xml:space="preserve"> ordenado ao mestre que tem que devolver o vetor (agora completamente ordenado) ao </w:t>
       </w:r>
       <w:r>
         <w:t>cliente</w:t>
@@ -12779,25 +14066,6 @@
           <mc:Fallback>
             <w:pict>
               <v:group w14:anchorId="14784701" id="Grupo 38" o:spid="_x0000_s1059" style="position:absolute;left:0;text-align:left;margin-left:-.05pt;margin-top:276.15pt;width:365.5pt;height:237.35pt;z-index:251714560;mso-position-horizontal-relative:margin;mso-width-relative:margin;mso-height-relative:margin" coordsize="50863,31794" o:gfxdata="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">
-                <v:shapetype id="_x0000_t75" coordsize="21600,21600" o:spt="75" o:preferrelative="t" path="m@4@5l@4@11@9@11@9@5xe" filled="f" stroked="f">
-                  <v:stroke joinstyle="miter"/>
-                  <v:formulas>
-                    <v:f eqn="if lineDrawn pixelLineWidth 0"/>
-                    <v:f eqn="sum @0 1 0"/>
-                    <v:f eqn="sum 0 0 @1"/>
-                    <v:f eqn="prod @2 1 2"/>
-                    <v:f eqn="prod @3 21600 pixelWidth"/>
-                    <v:f eqn="prod @3 21600 pixelHeight"/>
-                    <v:f eqn="sum @0 0 1"/>
-                    <v:f eqn="prod @6 1 2"/>
-                    <v:f eqn="prod @7 21600 pixelWidth"/>
-                    <v:f eqn="sum @8 21600 0"/>
-                    <v:f eqn="prod @7 21600 pixelHeight"/>
-                    <v:f eqn="sum @10 21600 0"/>
-                  </v:formulas>
-                  <v:path o:extrusionok="f" gradientshapeok="t" o:connecttype="rect"/>
-                  <o:lock v:ext="edit" aspectratio="t"/>
-                </v:shapetype>
                 <v:shape id="Imagem 36" o:spid="_x0000_s1060" type="#_x0000_t75" style="position:absolute;width:50863;height:28594;visibility:visible;mso-wrap-style:square" o:gfxdata="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">
                   <v:imagedata r:id="rId28" o:title="f11_2-escravo"/>
                   <v:path arrowok="t"/>
@@ -13314,27 +14582,14 @@
                               <w:r>
                                 <w:t xml:space="preserve">Figura </w:t>
                               </w:r>
-                              <w:r>
-                                <w:fldChar w:fldCharType="begin"/>
-                              </w:r>
-                              <w:r>
-                                <w:instrText xml:space="preserve"> SEQ Figura \* ARABIC </w:instrText>
-                              </w:r>
-                              <w:r>
-                                <w:fldChar w:fldCharType="separate"/>
-                              </w:r>
-                              <w:r>
-                                <w:rPr>
-                                  <w:noProof/>
-                                </w:rPr>
-                                <w:t>1</w:t>
-                              </w:r>
-                              <w:r>
-                                <w:rPr>
-                                  <w:noProof/>
-                                </w:rPr>
-                                <w:fldChar w:fldCharType="end"/>
-                              </w:r>
+                              <w:fldSimple w:instr=" SEQ Figura \* ARABIC ">
+                                <w:r>
+                                  <w:rPr>
+                                    <w:noProof/>
+                                  </w:rPr>
+                                  <w:t>10</w:t>
+                                </w:r>
+                              </w:fldSimple>
                               <w:r>
                                 <w:rPr>
                                   <w:noProof/>
@@ -13384,27 +14639,14 @@
                         <w:r>
                           <w:t xml:space="preserve">Figura </w:t>
                         </w:r>
-                        <w:r>
-                          <w:fldChar w:fldCharType="begin"/>
-                        </w:r>
-                        <w:r>
-                          <w:instrText xml:space="preserve"> SEQ Figura \* ARABIC </w:instrText>
-                        </w:r>
-                        <w:r>
-                          <w:fldChar w:fldCharType="separate"/>
-                        </w:r>
-                        <w:r>
-                          <w:rPr>
-                            <w:noProof/>
-                          </w:rPr>
-                          <w:t>1</w:t>
-                        </w:r>
-                        <w:r>
-                          <w:rPr>
-                            <w:noProof/>
-                          </w:rPr>
-                          <w:fldChar w:fldCharType="end"/>
-                        </w:r>
+                        <w:fldSimple w:instr=" SEQ Figura \* ARABIC ">
+                          <w:r>
+                            <w:rPr>
+                              <w:noProof/>
+                            </w:rPr>
+                            <w:t>10</w:t>
+                          </w:r>
+                        </w:fldSimple>
                         <w:r>
                           <w:rPr>
                             <w:noProof/>
@@ -13541,27 +14783,14 @@
                               <w:r>
                                 <w:t xml:space="preserve">Figura </w:t>
                               </w:r>
-                              <w:r>
-                                <w:fldChar w:fldCharType="begin"/>
-                              </w:r>
-                              <w:r>
-                                <w:instrText xml:space="preserve"> SEQ Figura \* ARABIC </w:instrText>
-                              </w:r>
-                              <w:r>
-                                <w:fldChar w:fldCharType="separate"/>
-                              </w:r>
-                              <w:r>
-                                <w:rPr>
-                                  <w:noProof/>
-                                </w:rPr>
-                                <w:t>14</w:t>
-                              </w:r>
-                              <w:r>
-                                <w:rPr>
-                                  <w:noProof/>
-                                </w:rPr>
-                                <w:fldChar w:fldCharType="end"/>
-                              </w:r>
+                              <w:fldSimple w:instr=" SEQ Figura \* ARABIC ">
+                                <w:r>
+                                  <w:rPr>
+                                    <w:noProof/>
+                                  </w:rPr>
+                                  <w:t>11</w:t>
+                                </w:r>
+                              </w:fldSimple>
                               <w:r>
                                 <w:t>: Overhead - 5 Escravos</w:t>
                               </w:r>
@@ -13610,7 +14839,7 @@
                             <w:rPr>
                               <w:noProof/>
                             </w:rPr>
-                            <w:t>14</w:t>
+                            <w:t>11</w:t>
                           </w:r>
                         </w:fldSimple>
                         <w:r>
@@ -13945,13 +15174,7 @@
                               </w:rPr>
                             </w:pPr>
                             <w:r>
-                              <w:t>Tabela 1</w:t>
-                            </w:r>
-                            <w:r>
-                              <w:t xml:space="preserve">: </w:t>
-                            </w:r>
-                            <w:r>
-                              <w:t>Média da porcentagem de tempo gasto com overhead efetuando 200 testes com tamanho de vetores variando de 1 até 1000000</w:t>
+                              <w:t>Tabela 1: Média da porcentagem de tempo gasto com overhead efetuando 200 testes com tamanho de vetores variando de 1 até 1000000</w:t>
                             </w:r>
                           </w:p>
                         </w:txbxContent>
@@ -13985,13 +15208,7 @@
                         </w:rPr>
                       </w:pPr>
                       <w:r>
-                        <w:t>Tabela 1</w:t>
-                      </w:r>
-                      <w:r>
-                        <w:t xml:space="preserve">: </w:t>
-                      </w:r>
-                      <w:r>
-                        <w:t>Média da porcentagem de tempo gasto com overhead efetuando 200 testes com tamanho de vetores variando de 1 até 1000000</w:t>
+                        <w:t>Tabela 1: Média da porcentagem de tempo gasto com overhead efetuando 200 testes com tamanho de vetores variando de 1 até 1000000</w:t>
                       </w:r>
                     </w:p>
                   </w:txbxContent>
@@ -14099,12 +15316,7 @@
         <w:t xml:space="preserve"> </w:t>
       </w:r>
       <w:r>
-        <w:t>e coisas do gênero</w:t>
-      </w:r>
-      <w:bookmarkStart w:id="0" w:name="_GoBack"/>
-      <w:bookmarkEnd w:id="0"/>
-      <w:r>
-        <w:t xml:space="preserve">. </w:t>
+        <w:t xml:space="preserve">e coisas do gênero. </w:t>
       </w:r>
       <w:r>
         <w:t>Tal</w:t>
@@ -14137,6 +15349,24 @@
       <w:r>
         <w:t xml:space="preserve"> </w:t>
       </w:r>
+    </w:p>
+    <w:p>
+      <w:pPr>
+        <w:ind w:firstLine="708"/>
+      </w:pPr>
+      <w:r>
+        <w:t xml:space="preserve">Percebemos que para esse problema a solução serial seria melhor analisando o fator de </w:t>
+      </w:r>
+      <w:proofErr w:type="spellStart"/>
+      <w:r>
+        <w:t>speed-up</w:t>
+      </w:r>
+      <w:proofErr w:type="spellEnd"/>
+      <w:r>
+        <w:t xml:space="preserve">, em comparação com a solução paralela. Onde o fator foi sempre menor que e isso 1 mostrou que o overhead teve um peso maior que qualquer ganho de processamento que esse problema teve. O que podemos confirmar, como estudado, é que para um problema de paralelização caso se perca mais tempo com a comunicação de dados, uma possível paralelização pode não apresentar muita vantagem. </w:t>
+      </w:r>
+      <w:bookmarkStart w:id="0" w:name="_GoBack"/>
+      <w:bookmarkEnd w:id="0"/>
     </w:p>
     <w:sectPr>
       <w:footerReference w:type="default" r:id="rId37"/>
@@ -14204,7 +15434,7 @@
           <w:rPr>
             <w:noProof/>
           </w:rPr>
-          <w:t>19</w:t>
+          <w:t>20</w:t>
         </w:r>
         <w:r>
           <w:fldChar w:fldCharType="end"/>
@@ -14247,7 +15477,7 @@
 
 <file path=word/numbering.xml><?xml version="1.0" encoding="utf-8"?>
 <w:numbering xmlns:wpc="http://schemas.microsoft.com/office/word/2010/wordprocessingCanvas" xmlns:mc="http://schemas.openxmlformats.org/markup-compatibility/2006" xmlns:o="urn:schemas-microsoft-com:office:office" xmlns:r="http://schemas.openxmlformats.org/officeDocument/2006/relationships" xmlns:m="http://schemas.openxmlformats.org/officeDocument/2006/math" xmlns:v="urn:schemas-microsoft-com:vml" xmlns:wp14="http://schemas.microsoft.com/office/word/2010/wordprocessingDrawing" xmlns:wp="http://schemas.openxmlformats.org/drawingml/2006/wordprocessingDrawing" xmlns:w10="urn:schemas-microsoft-com:office:word" xmlns:w="http://schemas.openxmlformats.org/wordprocessingml/2006/main" xmlns:w14="http://schemas.microsoft.com/office/word/2010/wordml" xmlns:w15="http://schemas.microsoft.com/office/word/2012/wordml" xmlns:wpg="http://schemas.microsoft.com/office/word/2010/wordprocessingGroup" xmlns:wpi="http://schemas.microsoft.com/office/word/2010/wordprocessingInk" xmlns:wne="http://schemas.microsoft.com/office/word/2006/wordml" xmlns:wps="http://schemas.microsoft.com/office/word/2010/wordprocessingShape" mc:Ignorable="w14 w15 wp14">
-  <w:abstractNum w:abstractNumId="0" w15:restartNumberingAfterBreak="0">
+  <w:abstractNum w:abstractNumId="0">
     <w:nsid w:val="3D5070D5"/>
     <w:multiLevelType w:val="hybridMultilevel"/>
     <w:tmpl w:val="3CA6F68E"/>
@@ -14333,7 +15563,7 @@
       </w:pPr>
     </w:lvl>
   </w:abstractNum>
-  <w:abstractNum w:abstractNumId="1" w15:restartNumberingAfterBreak="0">
+  <w:abstractNum w:abstractNumId="1">
     <w:nsid w:val="4BF376ED"/>
     <w:multiLevelType w:val="hybridMultilevel"/>
     <w:tmpl w:val="3B98884E"/>
@@ -14422,7 +15652,7 @@
       </w:pPr>
     </w:lvl>
   </w:abstractNum>
-  <w:abstractNum w:abstractNumId="2" w15:restartNumberingAfterBreak="0">
+  <w:abstractNum w:abstractNumId="2">
     <w:nsid w:val="7BDE5651"/>
     <w:multiLevelType w:val="hybridMultilevel"/>
     <w:tmpl w:val="45BA5978"/>
@@ -14511,7 +15741,7 @@
       </w:pPr>
     </w:lvl>
   </w:abstractNum>
-  <w:abstractNum w:abstractNumId="3" w15:restartNumberingAfterBreak="0">
+  <w:abstractNum w:abstractNumId="3">
     <w:nsid w:val="7F9412FB"/>
     <w:multiLevelType w:val="multilevel"/>
     <w:tmpl w:val="0416001F"/>
@@ -15388,6 +16618,7 @@
       <w:spacing w:after="0" w:line="240" w:lineRule="auto"/>
     </w:pPr>
     <w:tblPr>
+      <w:tblInd w:w="0" w:type="dxa"/>
       <w:tblBorders>
         <w:top w:val="single" w:sz="4" w:space="0" w:color="auto"/>
         <w:left w:val="single" w:sz="4" w:space="0" w:color="auto"/>
@@ -15396,6 +16627,12 @@
         <w:insideH w:val="single" w:sz="4" w:space="0" w:color="auto"/>
         <w:insideV w:val="single" w:sz="4" w:space="0" w:color="auto"/>
       </w:tblBorders>
+      <w:tblCellMar>
+        <w:top w:w="0" w:type="dxa"/>
+        <w:left w:w="108" w:type="dxa"/>
+        <w:bottom w:w="0" w:type="dxa"/>
+        <w:right w:w="108" w:type="dxa"/>
+      </w:tblCellMar>
     </w:tblPr>
   </w:style>
   <w:style w:type="table" w:styleId="TabelaSimples5">
@@ -15409,6 +16646,13 @@
     <w:tblPr>
       <w:tblStyleRowBandSize w:val="1"/>
       <w:tblStyleColBandSize w:val="1"/>
+      <w:tblInd w:w="0" w:type="dxa"/>
+      <w:tblCellMar>
+        <w:top w:w="0" w:type="dxa"/>
+        <w:left w:w="108" w:type="dxa"/>
+        <w:bottom w:w="0" w:type="dxa"/>
+        <w:right w:w="108" w:type="dxa"/>
+      </w:tblCellMar>
     </w:tblPr>
     <w:tblStylePr w:type="firstRow">
       <w:rPr>
@@ -15787,7 +17031,7 @@
 </file>
 
 <file path=customXml/itemProps1.xml><?xml version="1.0" encoding="utf-8"?>
-<ds:datastoreItem xmlns:ds="http://schemas.openxmlformats.org/officeDocument/2006/customXml" ds:itemID="{A89F00FF-3857-4932-BC73-57C67FF6D546}">
+<ds:datastoreItem xmlns:ds="http://schemas.openxmlformats.org/officeDocument/2006/customXml" ds:itemID="{BF821E59-04CC-4622-B242-5A5FA0220B09}">
   <ds:schemaRefs>
     <ds:schemaRef ds:uri="http://schemas.openxmlformats.org/officeDocument/2006/bibliography"/>
   </ds:schemaRefs>

</xml_diff>